<commit_message>
version je sais plus cb mais c'est pg
</commit_message>
<xml_diff>
--- a/[ProjetL3 - G7] Rapport.docx
+++ b/[ProjetL3 - G7] Rapport.docx
@@ -3788,6 +3788,14 @@
         <w:t>s à un identificateur.</w:t>
       </w:r>
     </w:p>
+    <w:p/>
+    <w:p/>
+    <w:p/>
+    <w:p/>
+    <w:p/>
+    <w:p/>
+    <w:p/>
+    <w:p/>
     <w:p>
       <w:pPr>
         <w:pStyle w:val="Titre1"/>
@@ -3804,6 +3812,82 @@
       </w:r>
       <w:bookmarkEnd w:id="23"/>
       <w:bookmarkEnd w:id="24"/>
+    </w:p>
+    <w:p>
+      <w:pPr>
+        <w:pStyle w:val="Titre2"/>
+        <w:numPr>
+          <w:ilvl w:val="0"/>
+          <w:numId w:val="33"/>
+        </w:numPr>
+      </w:pPr>
+      <w:r>
+        <w:t>Environnement de développement</w:t>
+      </w:r>
+    </w:p>
+    <w:p/>
+    <w:p>
+      <w:r>
+        <w:tab/>
+      </w:r>
+      <w:r>
+        <w:t>Dans un premier temps, nous avons besoin d’un éditeur de texte ayant au minimu</w:t>
+      </w:r>
+      <w:r>
+        <w:t>m une coloration syntaxique telle</w:t>
+      </w:r>
+      <w:r>
+        <w:t xml:space="preserve"> que Notepad ou </w:t>
+      </w:r>
+      <w:proofErr w:type="spellStart"/>
+      <w:r>
+        <w:t>SublimeText</w:t>
+      </w:r>
+      <w:proofErr w:type="spellEnd"/>
+      <w:r>
+        <w:t xml:space="preserve"> pour développer notre application. Ensuite, un navigateur pour pouvoir tester l’affichage de notre site web ainsi que les scripts JavaScript. La console de développement web nous sert de débogueur. </w:t>
+      </w:r>
+    </w:p>
+    <w:p>
+      <w:r>
+        <w:t xml:space="preserve">Un interpréteur de script PHP côté serveur sera aussi nécessaire. Lors de la conception, nous utiliserons le logiciel </w:t>
+      </w:r>
+      <w:proofErr w:type="spellStart"/>
+      <w:r>
+        <w:t>Wamp</w:t>
+      </w:r>
+      <w:proofErr w:type="spellEnd"/>
+      <w:r>
+        <w:t>, qui nous fournit un interpréteur PHP grâce aux modules d’Apache ainsi que MySQL pour la base de données.</w:t>
+      </w:r>
+    </w:p>
+    <w:p/>
+    <w:p/>
+    <w:p/>
+    <w:p/>
+    <w:p/>
+    <w:p/>
+    <w:p/>
+    <w:p/>
+    <w:p/>
+    <w:p/>
+    <w:p/>
+    <w:p/>
+    <w:p/>
+    <w:p/>
+    <w:p/>
+    <w:p>
+      <w:pPr>
+        <w:pStyle w:val="Titre2"/>
+        <w:numPr>
+          <w:ilvl w:val="0"/>
+          <w:numId w:val="33"/>
+        </w:numPr>
+      </w:pPr>
+      <w:r>
+        <w:lastRenderedPageBreak/>
+        <w:t>Les modules</w:t>
+      </w:r>
     </w:p>
     <w:p>
       <w:r>
@@ -4115,7 +4199,7 @@
                 </v:textbox>
               </v:rect>
             </v:group>
-            <v:group id="Group 69" o:spid="_x0000_s1049" style="position:absolute;left:35274;top:44589;width:22936;height:15120" coordorigin=",-267" coordsize="18075,13664" o:gfxdata="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">
+            <v:group id="Group 69" o:spid="_x0000_s1049" style="position:absolute;left:35274;top:44589;width:22936;height:20638" coordorigin=",-267" coordsize="18075,13664" o:gfxdata="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">
               <v:rect id="Rectangle 70" o:spid="_x0000_s1050" style="position:absolute;top:2870;width:18075;height:10527;visibility:visible;v-text-anchor:middle" o:gfxdata="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" fillcolor="#b5d5a7" strokecolor="#70ad47 [3209]" strokeweight=".5pt">
                 <v:fill color2="#9cca86" rotate="t" colors="0 #b5d5a7;.5 #aace99;1 #9cca86" focus="100%" type="gradient">
                   <o:fill v:ext="view" type="gradientUnscaled"/>
@@ -4177,6 +4261,25 @@
                           <w:szCs w:val="22"/>
                         </w:rPr>
                         <w:t>Modification temps entre chaque tentative</w:t>
+                      </w:r>
+                    </w:p>
+                    <w:p>
+                      <w:pPr>
+                        <w:pStyle w:val="NormalWeb"/>
+                        <w:numPr>
+                          <w:ilvl w:val="0"/>
+                          <w:numId w:val="9"/>
+                        </w:numPr>
+                        <w:spacing w:before="0" w:beforeAutospacing="0" w:after="160" w:afterAutospacing="0"/>
+                        <w:jc w:val="both"/>
+                      </w:pPr>
+                      <w:r>
+                        <w:rPr>
+                          <w:rFonts w:eastAsia="Calibri"/>
+                          <w:sz w:val="22"/>
+                          <w:szCs w:val="22"/>
+                        </w:rPr>
+                        <w:t>Modification de la langue</w:t>
                       </w:r>
                     </w:p>
                     <w:p>
@@ -4390,77 +4493,6 @@
                 </v:textbox>
               </v:rect>
             </v:group>
-            <v:group id="Group 66" o:spid="_x0000_s1068" style="position:absolute;left:1797;top:58724;width:21876;height:11361" coordsize="18075,13397" o:gfxdata="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">
-              <v:rect id="Rectangle 67" o:spid="_x0000_s1069" style="position:absolute;top:2870;width:18075;height:10527;visibility:visible;v-text-anchor:middle" o:gfxdata="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" fillcolor="#b5d5a7" strokecolor="#70ad47 [3209]" strokeweight=".5pt">
-                <v:fill color2="#9cca86" rotate="t" colors="0 #b5d5a7;.5 #aace99;1 #9cca86" focus="100%" type="gradient">
-                  <o:fill v:ext="view" type="gradientUnscaled"/>
-                </v:fill>
-                <v:textbox style="mso-next-textbox:#Rectangle 67">
-                  <w:txbxContent>
-                    <w:p>
-                      <w:pPr>
-                        <w:pStyle w:val="Paragraphedeliste"/>
-                        <w:numPr>
-                          <w:ilvl w:val="0"/>
-                          <w:numId w:val="8"/>
-                        </w:numPr>
-                        <w:spacing w:line="240" w:lineRule="auto"/>
-                      </w:pPr>
-                      <w:r>
-                        <w:t>Editeur de texte</w:t>
-                      </w:r>
-                    </w:p>
-                    <w:p>
-                      <w:pPr>
-                        <w:pStyle w:val="Paragraphedeliste"/>
-                        <w:numPr>
-                          <w:ilvl w:val="0"/>
-                          <w:numId w:val="8"/>
-                        </w:numPr>
-                        <w:spacing w:line="240" w:lineRule="auto"/>
-                      </w:pPr>
-                      <w:r>
-                        <w:t>Navigateur web</w:t>
-                      </w:r>
-                    </w:p>
-                    <w:p>
-                      <w:pPr>
-                        <w:pStyle w:val="Paragraphedeliste"/>
-                        <w:numPr>
-                          <w:ilvl w:val="0"/>
-                          <w:numId w:val="8"/>
-                        </w:numPr>
-                        <w:spacing w:line="240" w:lineRule="auto"/>
-                      </w:pPr>
-                      <w:r>
-                        <w:t>Interpréteur script</w:t>
-                      </w:r>
-                    </w:p>
-                  </w:txbxContent>
-                </v:textbox>
-              </v:rect>
-              <v:rect id="Rectangle 68" o:spid="_x0000_s1070" style="position:absolute;width:18075;height:2869;visibility:visible;v-text-anchor:middle" o:gfxdata="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" fillcolor="#70ad47 [3209]" strokecolor="#375623 [1609]" strokeweight="1pt">
-                <v:textbox style="mso-next-textbox:#Rectangle 68">
-                  <w:txbxContent>
-                    <w:p>
-                      <w:pPr>
-                        <w:pStyle w:val="NormalWeb"/>
-                        <w:spacing w:before="0" w:beforeAutospacing="0" w:after="160" w:afterAutospacing="0" w:line="360" w:lineRule="auto"/>
-                        <w:jc w:val="center"/>
-                      </w:pPr>
-                      <w:r>
-                        <w:rPr>
-                          <w:rFonts w:eastAsia="Calibri"/>
-                          <w:sz w:val="22"/>
-                          <w:szCs w:val="22"/>
-                        </w:rPr>
-                        <w:t>Environnement de développement</w:t>
-                      </w:r>
-                    </w:p>
-                  </w:txbxContent>
-                </v:textbox>
-              </v:rect>
-            </v:group>
             <w10:wrap type="none"/>
             <w10:anchorlock/>
           </v:group>
@@ -4617,7 +4649,7 @@
         <w:pStyle w:val="Titre2"/>
         <w:numPr>
           <w:ilvl w:val="0"/>
-          <w:numId w:val="30"/>
+          <w:numId w:val="34"/>
         </w:numPr>
       </w:pPr>
       <w:bookmarkStart w:id="27" w:name="_Toc446408197"/>
@@ -4670,7 +4702,16 @@
         <w:t xml:space="preserve"> de pouvoir régler la longueur des mots</w:t>
       </w:r>
       <w:r>
-        <w:t>, le temps entre chaque tentative et le nombre de tentatives par mot</w:t>
+        <w:t>, le</w:t>
+      </w:r>
+      <w:r>
+        <w:t xml:space="preserve"> temps entre chaque tentative,</w:t>
+      </w:r>
+      <w:r>
+        <w:t xml:space="preserve"> le nombre de tentatives par mot</w:t>
+      </w:r>
+      <w:r>
+        <w:t xml:space="preserve"> et la langue entre le français et l’anglais</w:t>
       </w:r>
       <w:r>
         <w:t xml:space="preserve">. Lors de l’implémentation, nous avons le choix de l’utilisation de </w:t>
@@ -4963,7 +5004,6 @@
       <w:bookmarkStart w:id="33" w:name="_Toc446408200"/>
       <w:bookmarkStart w:id="34" w:name="_Toc446960782"/>
       <w:r>
-        <w:lastRenderedPageBreak/>
         <w:t>Module « TALN »</w:t>
       </w:r>
       <w:bookmarkEnd w:id="33"/>
@@ -5249,59 +5289,6 @@
       </w:r>
     </w:p>
     <w:p/>
-    <w:p/>
-    <w:p>
-      <w:pPr>
-        <w:pStyle w:val="Titre3"/>
-      </w:pPr>
-      <w:r>
-        <w:t>Module « Environnement de développement »</w:t>
-      </w:r>
-    </w:p>
-    <w:p>
-      <w:r>
-        <w:tab/>
-      </w:r>
-      <w:r>
-        <w:t>Dans un premier temps, nous avons besoin d’un éditeur de texte ayant au minimu</w:t>
-      </w:r>
-      <w:r>
-        <w:t>m une coloration syntaxique telle</w:t>
-      </w:r>
-      <w:r>
-        <w:t xml:space="preserve"> que Notepad ou </w:t>
-      </w:r>
-      <w:proofErr w:type="spellStart"/>
-      <w:r>
-        <w:t>SublimeText</w:t>
-      </w:r>
-      <w:proofErr w:type="spellEnd"/>
-      <w:r>
-        <w:t xml:space="preserve"> pour développer </w:t>
-      </w:r>
-      <w:r>
-        <w:lastRenderedPageBreak/>
-        <w:t xml:space="preserve">notre application. Ensuite, un navigateur pour pouvoir tester l’affichage de notre site web ainsi que les scripts JavaScript. La console de développement web nous sert de débogueur. </w:t>
-      </w:r>
-    </w:p>
-    <w:p>
-      <w:r>
-        <w:t xml:space="preserve">Un interpréteur de script PHP côté serveur sera aussi nécessaire. Lors de la conception, nous utiliserons le logiciel </w:t>
-      </w:r>
-      <w:proofErr w:type="spellStart"/>
-      <w:r>
-        <w:t>Wamp</w:t>
-      </w:r>
-      <w:proofErr w:type="spellEnd"/>
-      <w:r>
-        <w:t>, qui nous fournit un interpréteur PHP grâce aux modules d’Apache ainsi que MySQL pour la base de données.</w:t>
-      </w:r>
-    </w:p>
-    <w:p>
-      <w:r>
-        <w:t xml:space="preserve"> </w:t>
-      </w:r>
-    </w:p>
     <w:p>
       <w:r>
         <w:t>Pour la création de c</w:t>
@@ -5328,7 +5315,7 @@
         <w:pStyle w:val="Titre1"/>
         <w:numPr>
           <w:ilvl w:val="0"/>
-          <w:numId w:val="1"/>
+          <w:numId w:val="31"/>
         </w:numPr>
       </w:pPr>
       <w:bookmarkStart w:id="41" w:name="_Toc446960787"/>
@@ -5340,7 +5327,7 @@
         </w:rPr>
         <w:pict>
           <v:shape id="Text Box 40" o:spid="_x0000_s1063" type="#_x0000_t202" style="position:absolute;left:0;text-align:left;margin-left:-29.65pt;margin-top:192.05pt;width:512.35pt;height:12.45pt;z-index:251689984;visibility:visible" wrapcoords="-32 0 -32 20329 21600 20329 21600 0 -32 0" o:gfxdata="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" stroked="f">
-            <v:textbox style="mso-fit-shape-to-text:t" inset="0,0,0,0">
+            <v:textbox style="mso-next-textbox:#Text Box 40;mso-fit-shape-to-text:t" inset="0,0,0,0">
               <w:txbxContent>
                 <w:p>
                   <w:pPr>
@@ -5444,12 +5431,512 @@
       <w:bookmarkEnd w:id="41"/>
     </w:p>
     <w:p/>
+    <w:p/>
+    <w:p/>
+    <w:p/>
+    <w:p/>
+    <w:p/>
+    <w:p/>
+    <w:p/>
+    <w:p/>
+    <w:p/>
+    <w:p/>
+    <w:p/>
+    <w:p/>
+    <w:p/>
+    <w:p/>
+    <w:p>
+      <w:pPr>
+        <w:pStyle w:val="Titre1"/>
+      </w:pPr>
+      <w:r>
+        <w:lastRenderedPageBreak/>
+        <w:t>Manuel d’utilisateur</w:t>
+      </w:r>
+    </w:p>
+    <w:p>
+      <w:pPr>
+        <w:pStyle w:val="Titre2"/>
+        <w:numPr>
+          <w:ilvl w:val="0"/>
+          <w:numId w:val="42"/>
+        </w:numPr>
+      </w:pPr>
+      <w:r>
+        <w:t>Manuel d’installation</w:t>
+      </w:r>
+    </w:p>
+    <w:p>
+      <w:pPr>
+        <w:pStyle w:val="Paragraphedeliste"/>
+      </w:pPr>
+    </w:p>
+    <w:p>
+      <w:pPr>
+        <w:pStyle w:val="Paragraphedeliste"/>
+      </w:pPr>
+      <w:r>
+        <w:t>Avant toute chose l’utilisateur doit posséder un appareil connecté possédant un écran et permettant une connexion Internet. A cela s’ajoute qu’il faut qu’il utilise un navigateur web de préférence Chrome et posséder la dernière version pour une utilisation.</w:t>
+      </w:r>
+    </w:p>
+    <w:p>
+      <w:pPr>
+        <w:pStyle w:val="Paragraphedeliste"/>
+      </w:pPr>
+    </w:p>
+    <w:p>
+      <w:pPr>
+        <w:pStyle w:val="Paragraphedeliste"/>
+      </w:pPr>
+      <w:r>
+        <w:t xml:space="preserve">Nous utilisons les dernières spécificités de JavaScript </w:t>
+      </w:r>
+      <w:proofErr w:type="spellStart"/>
+      <w:r>
+        <w:t>ECMAScript</w:t>
+      </w:r>
+      <w:proofErr w:type="spellEnd"/>
+      <w:r>
+        <w:t xml:space="preserve"> 6 dont les classes, implémentées dans les dernières versions des navigateurs.</w:t>
+      </w:r>
+    </w:p>
+    <w:p>
+      <w:pPr>
+        <w:pStyle w:val="Paragraphedeliste"/>
+      </w:pPr>
+      <w:r>
+        <w:rPr>
+          <w:noProof/>
+          <w:lang w:eastAsia="fr-FR"/>
+        </w:rPr>
+        <w:drawing>
+          <wp:inline distT="0" distB="0" distL="0" distR="0">
+            <wp:extent cx="4819650" cy="1457325"/>
+            <wp:effectExtent l="19050" t="0" r="0" b="0"/>
+            <wp:docPr id="1" name="Image 7" descr="C:\Users\Kevin\Desktop\Licence\Projet fin L3\nav.PNG"/>
+            <wp:cNvGraphicFramePr>
+              <a:graphicFrameLocks xmlns:a="http://schemas.openxmlformats.org/drawingml/2006/main" noChangeAspect="1"/>
+            </wp:cNvGraphicFramePr>
+            <a:graphic xmlns:a="http://schemas.openxmlformats.org/drawingml/2006/main">
+              <a:graphicData uri="http://schemas.openxmlformats.org/drawingml/2006/picture">
+                <pic:pic xmlns:pic="http://schemas.openxmlformats.org/drawingml/2006/picture">
+                  <pic:nvPicPr>
+                    <pic:cNvPr id="0" name="Picture 7" descr="C:\Users\Kevin\Desktop\Licence\Projet fin L3\nav.PNG"/>
+                    <pic:cNvPicPr>
+                      <a:picLocks noChangeAspect="1" noChangeArrowheads="1"/>
+                    </pic:cNvPicPr>
+                  </pic:nvPicPr>
+                  <pic:blipFill>
+                    <a:blip r:embed="rId19" cstate="print"/>
+                    <a:srcRect/>
+                    <a:stretch>
+                      <a:fillRect/>
+                    </a:stretch>
+                  </pic:blipFill>
+                  <pic:spPr bwMode="auto">
+                    <a:xfrm>
+                      <a:off x="0" y="0"/>
+                      <a:ext cx="4819650" cy="1457325"/>
+                    </a:xfrm>
+                    <a:prstGeom prst="rect">
+                      <a:avLst/>
+                    </a:prstGeom>
+                    <a:noFill/>
+                    <a:ln w="9525">
+                      <a:noFill/>
+                      <a:miter lim="800000"/>
+                      <a:headEnd/>
+                      <a:tailEnd/>
+                    </a:ln>
+                  </pic:spPr>
+                </pic:pic>
+              </a:graphicData>
+            </a:graphic>
+          </wp:inline>
+        </w:drawing>
+      </w:r>
+    </w:p>
+    <w:p>
+      <w:pPr>
+        <w:pStyle w:val="Paragraphedeliste"/>
+      </w:pPr>
+      <w:r>
+        <w:rPr>
+          <w:noProof/>
+          <w:lang w:eastAsia="fr-FR"/>
+        </w:rPr>
+        <w:drawing>
+          <wp:inline distT="0" distB="0" distL="0" distR="0">
+            <wp:extent cx="4810125" cy="1562100"/>
+            <wp:effectExtent l="19050" t="0" r="9525" b="0"/>
+            <wp:docPr id="8" name="Image 8" descr="C:\Users\Kevin\Desktop\Licence\Projet fin L3\mob.PNG"/>
+            <wp:cNvGraphicFramePr>
+              <a:graphicFrameLocks xmlns:a="http://schemas.openxmlformats.org/drawingml/2006/main" noChangeAspect="1"/>
+            </wp:cNvGraphicFramePr>
+            <a:graphic xmlns:a="http://schemas.openxmlformats.org/drawingml/2006/main">
+              <a:graphicData uri="http://schemas.openxmlformats.org/drawingml/2006/picture">
+                <pic:pic xmlns:pic="http://schemas.openxmlformats.org/drawingml/2006/picture">
+                  <pic:nvPicPr>
+                    <pic:cNvPr id="0" name="Picture 8" descr="C:\Users\Kevin\Desktop\Licence\Projet fin L3\mob.PNG"/>
+                    <pic:cNvPicPr>
+                      <a:picLocks noChangeAspect="1" noChangeArrowheads="1"/>
+                    </pic:cNvPicPr>
+                  </pic:nvPicPr>
+                  <pic:blipFill>
+                    <a:blip r:embed="rId20" cstate="print"/>
+                    <a:srcRect/>
+                    <a:stretch>
+                      <a:fillRect/>
+                    </a:stretch>
+                  </pic:blipFill>
+                  <pic:spPr bwMode="auto">
+                    <a:xfrm>
+                      <a:off x="0" y="0"/>
+                      <a:ext cx="4810125" cy="1562100"/>
+                    </a:xfrm>
+                    <a:prstGeom prst="rect">
+                      <a:avLst/>
+                    </a:prstGeom>
+                    <a:noFill/>
+                    <a:ln w="9525">
+                      <a:noFill/>
+                      <a:miter lim="800000"/>
+                      <a:headEnd/>
+                      <a:tailEnd/>
+                    </a:ln>
+                  </pic:spPr>
+                </pic:pic>
+              </a:graphicData>
+            </a:graphic>
+          </wp:inline>
+        </w:drawing>
+      </w:r>
+    </w:p>
+    <w:p>
+      <w:pPr>
+        <w:pStyle w:val="Paragraphedeliste"/>
+      </w:pPr>
+    </w:p>
+    <w:p>
+      <w:pPr>
+        <w:pStyle w:val="Paragraphedeliste"/>
+      </w:pPr>
+      <w:r>
+        <w:t>Lorsque l’utilisateur voudra jouer au jeu MOTUS, il faudra qu’il aille sur son navigateur web et rentre l’url suivant :</w:t>
+      </w:r>
+      <w:r>
+        <w:rPr>
+          <w:color w:val="FF0000"/>
+        </w:rPr>
+        <w:t xml:space="preserve"> </w:t>
+      </w:r>
+      <w:hyperlink r:id="rId21" w:history="1">
+        <w:r>
+          <w:rPr>
+            <w:rStyle w:val="Lienhypertexte"/>
+          </w:rPr>
+          <w:t>http://touiteur.esy.es/motus/</w:t>
+        </w:r>
+      </w:hyperlink>
+    </w:p>
+    <w:p>
+      <w:pPr>
+        <w:pStyle w:val="Paragraphedeliste"/>
+      </w:pPr>
+    </w:p>
+    <w:p>
+      <w:pPr>
+        <w:pStyle w:val="Paragraphedeliste"/>
+      </w:pPr>
+      <w:r>
+        <w:t>Donc il n’a pas besoin d’installation particulière pour pouvoir jouer, c’est un client léger.</w:t>
+      </w:r>
+    </w:p>
+    <w:p>
+      <w:pPr>
+        <w:pStyle w:val="Paragraphedeliste"/>
+      </w:pPr>
+    </w:p>
+    <w:p>
+      <w:pPr>
+        <w:pStyle w:val="Paragraphedeliste"/>
+      </w:pPr>
+    </w:p>
+    <w:p>
+      <w:pPr>
+        <w:pStyle w:val="Paragraphedeliste"/>
+      </w:pPr>
+    </w:p>
+    <w:p>
+      <w:pPr>
+        <w:pStyle w:val="Paragraphedeliste"/>
+      </w:pPr>
+    </w:p>
+    <w:p>
+      <w:pPr>
+        <w:pStyle w:val="Paragraphedeliste"/>
+      </w:pPr>
+    </w:p>
+    <w:p>
+      <w:pPr>
+        <w:pStyle w:val="Titre2"/>
+        <w:numPr>
+          <w:ilvl w:val="0"/>
+          <w:numId w:val="42"/>
+        </w:numPr>
+      </w:pPr>
+      <w:r>
+        <w:lastRenderedPageBreak/>
+        <w:t>Manuel de jeu</w:t>
+      </w:r>
+    </w:p>
+    <w:p>
+      <w:pPr>
+        <w:pStyle w:val="Paragraphedeliste"/>
+      </w:pPr>
+    </w:p>
+    <w:p>
+      <w:pPr>
+        <w:pStyle w:val="Titre2"/>
+        <w:numPr>
+          <w:ilvl w:val="0"/>
+          <w:numId w:val="46"/>
+        </w:numPr>
+      </w:pPr>
+      <w:r>
+        <w:t>Personnalisation du jeu</w:t>
+      </w:r>
+    </w:p>
+    <w:p>
+      <w:pPr>
+        <w:pStyle w:val="Paragraphedeliste"/>
+      </w:pPr>
+    </w:p>
+    <w:p>
+      <w:pPr>
+        <w:pStyle w:val="Paragraphedeliste"/>
+      </w:pPr>
+      <w:r>
+        <w:t xml:space="preserve">L’utilisateur voit sur son écran 4 modifications qu’il peut effectuer. Il peut modifier le nombre d’essais pour trouver un mot de 6 à 10. Ensuite, la taille du mot compris entre 6 et 10. De même, il peut modifier le </w:t>
+      </w:r>
+      <w:proofErr w:type="spellStart"/>
+      <w:r>
+        <w:t>timer</w:t>
+      </w:r>
+      <w:proofErr w:type="spellEnd"/>
+      <w:r>
+        <w:t>, c’est-à-dire le temps de réponse entre chaque réponse de 8 à 30 secondes.</w:t>
+      </w:r>
+      <w:r>
+        <w:t xml:space="preserve"> De plus, il peut choisir sa langue de jeu entre l’anglais et le français. Les mots proposés et acceptés changeront selon la langue choisie</w:t>
+      </w:r>
+      <w:r>
+        <w:t>.</w:t>
+      </w:r>
+    </w:p>
+    <w:p>
+      <w:pPr>
+        <w:pStyle w:val="Paragraphedeliste"/>
+      </w:pPr>
+      <w:r>
+        <w:t>Lorsqu’il a fini de faire ses modifications, il lui suffit de cliquer sur « Jouer » pour lancer une partie.</w:t>
+      </w:r>
+    </w:p>
+    <w:p>
+      <w:pPr>
+        <w:pStyle w:val="Paragraphedeliste"/>
+      </w:pPr>
+    </w:p>
+    <w:p>
+      <w:pPr>
+        <w:pStyle w:val="Titre2"/>
+        <w:numPr>
+          <w:ilvl w:val="0"/>
+          <w:numId w:val="46"/>
+        </w:numPr>
+      </w:pPr>
+      <w:r>
+        <w:t>La partie de jeu</w:t>
+      </w:r>
+    </w:p>
+    <w:p>
+      <w:pPr>
+        <w:pStyle w:val="Paragraphedeliste"/>
+      </w:pPr>
+    </w:p>
+    <w:p>
+      <w:pPr>
+        <w:pStyle w:val="Paragraphedeliste"/>
+      </w:pPr>
+      <w:r>
+        <w:t xml:space="preserve">L’utilisateur voit sur son écran apparaître un </w:t>
+      </w:r>
+      <w:proofErr w:type="spellStart"/>
+      <w:r>
+        <w:t>timer</w:t>
+      </w:r>
+      <w:proofErr w:type="spellEnd"/>
+      <w:r>
+        <w:t>, une grille de jeu et un champ pour rentrer son mot. Dès que la page est chargée, la partie commence et l’utilisateur doit rentrer un mot avant le temps imparti. Plusieurs cas sont possibles lors de la saisie du mot.</w:t>
+      </w:r>
+    </w:p>
+    <w:p>
+      <w:pPr>
+        <w:pStyle w:val="Paragraphedeliste"/>
+      </w:pPr>
+    </w:p>
+    <w:p>
+      <w:pPr>
+        <w:pStyle w:val="Paragraphedeliste"/>
+        <w:numPr>
+          <w:ilvl w:val="0"/>
+          <w:numId w:val="39"/>
+        </w:numPr>
+        <w:spacing w:after="200" w:line="276" w:lineRule="auto"/>
+      </w:pPr>
+      <w:r>
+        <w:t>L’utilisateur n’a pas eu le temps de rentrer un mot alors la ligne de la grille est remplacée par des «-» et le joueur perd une tentative.</w:t>
+      </w:r>
+    </w:p>
+    <w:p>
+      <w:pPr>
+        <w:pStyle w:val="Paragraphedeliste"/>
+        <w:ind w:left="1440"/>
+      </w:pPr>
+    </w:p>
+    <w:p>
+      <w:pPr>
+        <w:pStyle w:val="Paragraphedeliste"/>
+        <w:numPr>
+          <w:ilvl w:val="0"/>
+          <w:numId w:val="39"/>
+        </w:numPr>
+        <w:spacing w:after="200" w:line="276" w:lineRule="auto"/>
+      </w:pPr>
+      <w:r>
+        <w:t>L’utilisateur a rentrée un mot trop long ou trop court ou qui n’existe pas. Alors la ligne de la grille ne donne aucune indication au joueur et il perd une tentative.</w:t>
+      </w:r>
+    </w:p>
+    <w:p>
+      <w:pPr>
+        <w:pStyle w:val="Paragraphedeliste"/>
+        <w:ind w:left="0"/>
+      </w:pPr>
+    </w:p>
+    <w:p>
+      <w:pPr>
+        <w:pStyle w:val="Paragraphedeliste"/>
+        <w:ind w:left="1440"/>
+      </w:pPr>
+    </w:p>
+    <w:p>
+      <w:pPr>
+        <w:pStyle w:val="Paragraphedeliste"/>
+        <w:numPr>
+          <w:ilvl w:val="0"/>
+          <w:numId w:val="39"/>
+        </w:numPr>
+        <w:spacing w:after="200" w:line="276" w:lineRule="auto"/>
+      </w:pPr>
+      <w:r>
+        <w:t>L’utilisateur a rentré un mot qui existe mais qui n’est pas le mot mystère. Le jeu lui indique si une lettre est bien placée par un carré rouge autour de la lettre, une lettre mal placée par un rond jaune autour de la lettre ou reste inchangé pour une lettre non présente dans le mot. De plus, des sons sont ajoutés suivant selon le résultat du traitement de la lettre.</w:t>
+      </w:r>
+    </w:p>
+    <w:p>
+      <w:pPr>
+        <w:pStyle w:val="Paragraphedeliste"/>
+      </w:pPr>
+    </w:p>
+    <w:p>
+      <w:pPr>
+        <w:pStyle w:val="Paragraphedeliste"/>
+        <w:numPr>
+          <w:ilvl w:val="0"/>
+          <w:numId w:val="39"/>
+        </w:numPr>
+        <w:spacing w:after="200" w:line="276" w:lineRule="auto"/>
+      </w:pPr>
+      <w:r>
+        <w:lastRenderedPageBreak/>
+        <w:t xml:space="preserve">L’utilisateur a rentré le mot à trouver. Alors toutes les lettres du mot sont mises en rouges pour lui indiquer qu’il a trouvé le mot et un son d’applaudissement se fait retentir. </w:t>
+      </w:r>
+    </w:p>
+    <w:p>
+      <w:pPr>
+        <w:pStyle w:val="Paragraphedeliste"/>
+      </w:pPr>
+    </w:p>
+    <w:p>
+      <w:pPr>
+        <w:pStyle w:val="Titre2"/>
+        <w:numPr>
+          <w:ilvl w:val="0"/>
+          <w:numId w:val="46"/>
+        </w:numPr>
+      </w:pPr>
+      <w:r>
+        <w:t>La fin de partie</w:t>
+      </w:r>
+    </w:p>
+    <w:p>
+      <w:pPr>
+        <w:pStyle w:val="Paragraphedeliste"/>
+      </w:pPr>
+    </w:p>
+    <w:p>
+      <w:pPr>
+        <w:pStyle w:val="Paragraphedeliste"/>
+        <w:numPr>
+          <w:ilvl w:val="0"/>
+          <w:numId w:val="41"/>
+        </w:numPr>
+        <w:spacing w:after="200" w:line="276" w:lineRule="auto"/>
+      </w:pPr>
+      <w:r>
+        <w:t>Lorsque l’utilisateur a gagné, le jeu affiche une nouvelle grille avec un nouveau mot à trouver. De plus, le champ mot trouvé est actualisé.</w:t>
+      </w:r>
+    </w:p>
+    <w:p>
+      <w:pPr>
+        <w:pStyle w:val="Paragraphedeliste"/>
+      </w:pPr>
+    </w:p>
+    <w:p>
+      <w:pPr>
+        <w:pStyle w:val="Paragraphedeliste"/>
+        <w:numPr>
+          <w:ilvl w:val="0"/>
+          <w:numId w:val="40"/>
+        </w:numPr>
+        <w:spacing w:after="200" w:line="276" w:lineRule="auto"/>
+      </w:pPr>
+      <w:r>
+        <w:t>Lorsque l’utilisateur a perdu, le jeu lui propose de rentrer un pseudonyme afin de sauvegarder son nombre de mots trouvé à la suite ou de passer l’étape. De plus, il peut voir les meilleurs scores effectués. Enfin, il est redirigé à la page de personnalisation.</w:t>
+      </w:r>
+    </w:p>
+    <w:p/>
+    <w:p/>
+    <w:p/>
+    <w:p/>
+    <w:p/>
+    <w:p/>
+    <w:p/>
+    <w:p/>
+    <w:p/>
+    <w:p/>
+    <w:p/>
+    <w:p/>
+    <w:p/>
+    <w:p/>
+    <w:p/>
+    <w:p/>
+    <w:p/>
     <w:p>
       <w:pPr>
         <w:pStyle w:val="Titre1"/>
         <w:numPr>
           <w:ilvl w:val="0"/>
-          <w:numId w:val="1"/>
+          <w:numId w:val="46"/>
         </w:numPr>
       </w:pPr>
       <w:bookmarkStart w:id="43" w:name="_Toc446960788"/>
@@ -5517,13 +6004,107 @@
         <w:t xml:space="preserve">malvoyants </w:t>
       </w:r>
     </w:p>
+    <w:p/>
+    <w:p/>
+    <w:p>
+      <w:pPr>
+        <w:pStyle w:val="Titre1"/>
+      </w:pPr>
+      <w:r>
+        <w:t>Conclusion</w:t>
+      </w:r>
+    </w:p>
+    <w:p>
+      <w:pPr>
+        <w:pStyle w:val="Titre1"/>
+      </w:pPr>
+      <w:r>
+        <w:t>Annexe</w:t>
+      </w:r>
+    </w:p>
+    <w:p/>
+    <w:p/>
+    <w:p/>
+    <w:p/>
+    <w:p/>
+    <w:p/>
+    <w:p/>
+    <w:p/>
+    <w:p/>
+    <w:p/>
+    <w:p/>
+    <w:p/>
+    <w:p/>
+    <w:p/>
+    <w:p/>
+    <w:p>
+      <w:pPr>
+        <w:pStyle w:val="Titre1"/>
+      </w:pPr>
+      <w:r>
+        <w:t>Bibliographie</w:t>
+      </w:r>
+    </w:p>
+    <w:p/>
+    <w:p>
+      <w:hyperlink r:id="rId22" w:history="1">
+        <w:r>
+          <w:rPr>
+            <w:rStyle w:val="Lienhypertexte"/>
+          </w:rPr>
+          <w:t>https://developer.mozilla.org/fr/docs/Web/JavaScript/Reference/Classes</w:t>
+        </w:r>
+      </w:hyperlink>
+    </w:p>
+    <w:p>
+      <w:hyperlink r:id="rId23" w:history="1">
+        <w:r>
+          <w:rPr>
+            <w:rStyle w:val="Lienhypertexte"/>
+          </w:rPr>
+          <w:t>http://getbootstrap.com/css/</w:t>
+        </w:r>
+      </w:hyperlink>
+    </w:p>
+    <w:p>
+      <w:hyperlink r:id="rId24" w:history="1">
+        <w:r>
+          <w:rPr>
+            <w:rStyle w:val="Lienhypertexte"/>
+          </w:rPr>
+          <w:t>https://openclassrooms.com/forum/sujet/titre-a-modifier-ressource-pour-le-pendu-33934</w:t>
+        </w:r>
+      </w:hyperlink>
+    </w:p>
+    <w:p>
+      <w:hyperlink r:id="rId25" w:history="1">
+        <w:r>
+          <w:rPr>
+            <w:rStyle w:val="Lienhypertexte"/>
+          </w:rPr>
+          <w:t>https://github.com/cfinke/Typo.js</w:t>
+        </w:r>
+      </w:hyperlink>
+    </w:p>
+    <w:p>
+      <w:hyperlink r:id="rId26" w:history="1">
+        <w:r>
+          <w:rPr>
+            <w:rStyle w:val="Lienhypertexte"/>
+          </w:rPr>
+          <w:t>https://jquery.com/</w:t>
+        </w:r>
+      </w:hyperlink>
+    </w:p>
+    <w:p/>
+    <w:p/>
     <w:sectPr>
-      <w:headerReference w:type="even" r:id="rId19"/>
-      <w:headerReference w:type="default" r:id="rId20"/>
-      <w:footerReference w:type="even" r:id="rId21"/>
-      <w:footerReference w:type="default" r:id="rId22"/>
-      <w:headerReference w:type="first" r:id="rId23"/>
-      <w:footerReference w:type="first" r:id="rId24"/>
+      <w:headerReference w:type="even" r:id="rId27"/>
+      <w:headerReference w:type="default" r:id="rId28"/>
+      <w:footerReference w:type="even" r:id="rId29"/>
+      <w:footerReference w:type="default" r:id="rId30"/>
+      <w:headerReference w:type="first" r:id="rId31"/>
+      <w:footerReference w:type="first" r:id="rId32"/>
       <w:type w:val="continuous"/>
       <w:pgSz w:w="11906" w:h="16838"/>
       <w:pgMar w:top="1418" w:right="1418" w:bottom="1418" w:left="1418" w:header="709" w:footer="709" w:gutter="0"/>
@@ -5586,7 +6167,7 @@
             <w:rPr>
               <w:noProof/>
             </w:rPr>
-            <w:t>7</w:t>
+            <w:t>8</w:t>
           </w:r>
         </w:fldSimple>
       </w:p>
@@ -6000,6 +6581,95 @@
     </w:lvl>
   </w:abstractNum>
   <w:abstractNum w:abstractNumId="3">
+    <w:nsid w:val="114C40F0"/>
+    <w:multiLevelType w:val="hybridMultilevel"/>
+    <w:tmpl w:val="F980491E"/>
+    <w:lvl w:ilvl="0" w:tplc="8EC22480">
+      <w:start w:val="3"/>
+      <w:numFmt w:val="decimal"/>
+      <w:lvlText w:val="%1."/>
+      <w:lvlJc w:val="left"/>
+      <w:pPr>
+        <w:ind w:left="360" w:hanging="360"/>
+      </w:pPr>
+      <w:rPr>
+        <w:rFonts w:hint="default"/>
+      </w:rPr>
+    </w:lvl>
+    <w:lvl w:ilvl="1" w:tplc="040C0019" w:tentative="1">
+      <w:start w:val="1"/>
+      <w:numFmt w:val="lowerLetter"/>
+      <w:lvlText w:val="%2."/>
+      <w:lvlJc w:val="left"/>
+      <w:pPr>
+        <w:ind w:left="1440" w:hanging="360"/>
+      </w:pPr>
+    </w:lvl>
+    <w:lvl w:ilvl="2" w:tplc="040C001B" w:tentative="1">
+      <w:start w:val="1"/>
+      <w:numFmt w:val="lowerRoman"/>
+      <w:lvlText w:val="%3."/>
+      <w:lvlJc w:val="right"/>
+      <w:pPr>
+        <w:ind w:left="2160" w:hanging="180"/>
+      </w:pPr>
+    </w:lvl>
+    <w:lvl w:ilvl="3" w:tplc="040C000F" w:tentative="1">
+      <w:start w:val="1"/>
+      <w:numFmt w:val="decimal"/>
+      <w:lvlText w:val="%4."/>
+      <w:lvlJc w:val="left"/>
+      <w:pPr>
+        <w:ind w:left="2880" w:hanging="360"/>
+      </w:pPr>
+    </w:lvl>
+    <w:lvl w:ilvl="4" w:tplc="040C0019" w:tentative="1">
+      <w:start w:val="1"/>
+      <w:numFmt w:val="lowerLetter"/>
+      <w:lvlText w:val="%5."/>
+      <w:lvlJc w:val="left"/>
+      <w:pPr>
+        <w:ind w:left="3600" w:hanging="360"/>
+      </w:pPr>
+    </w:lvl>
+    <w:lvl w:ilvl="5" w:tplc="040C001B" w:tentative="1">
+      <w:start w:val="1"/>
+      <w:numFmt w:val="lowerRoman"/>
+      <w:lvlText w:val="%6."/>
+      <w:lvlJc w:val="right"/>
+      <w:pPr>
+        <w:ind w:left="4320" w:hanging="180"/>
+      </w:pPr>
+    </w:lvl>
+    <w:lvl w:ilvl="6" w:tplc="040C000F" w:tentative="1">
+      <w:start w:val="1"/>
+      <w:numFmt w:val="decimal"/>
+      <w:lvlText w:val="%7."/>
+      <w:lvlJc w:val="left"/>
+      <w:pPr>
+        <w:ind w:left="5040" w:hanging="360"/>
+      </w:pPr>
+    </w:lvl>
+    <w:lvl w:ilvl="7" w:tplc="040C0019" w:tentative="1">
+      <w:start w:val="1"/>
+      <w:numFmt w:val="lowerLetter"/>
+      <w:lvlText w:val="%8."/>
+      <w:lvlJc w:val="left"/>
+      <w:pPr>
+        <w:ind w:left="5760" w:hanging="360"/>
+      </w:pPr>
+    </w:lvl>
+    <w:lvl w:ilvl="8" w:tplc="040C001B" w:tentative="1">
+      <w:start w:val="1"/>
+      <w:numFmt w:val="lowerRoman"/>
+      <w:lvlText w:val="%9."/>
+      <w:lvlJc w:val="right"/>
+      <w:pPr>
+        <w:ind w:left="6480" w:hanging="180"/>
+      </w:pPr>
+    </w:lvl>
+  </w:abstractNum>
+  <w:abstractNum w:abstractNumId="4">
     <w:nsid w:val="1AD525CB"/>
     <w:multiLevelType w:val="hybridMultilevel"/>
     <w:tmpl w:val="0CB0333A"/>
@@ -6112,7 +6782,7 @@
       </w:rPr>
     </w:lvl>
   </w:abstractNum>
-  <w:abstractNum w:abstractNumId="4">
+  <w:abstractNum w:abstractNumId="5">
     <w:nsid w:val="1D381E3F"/>
     <w:multiLevelType w:val="hybridMultilevel"/>
     <w:tmpl w:val="8042EFE8"/>
@@ -6201,7 +6871,7 @@
       </w:pPr>
     </w:lvl>
   </w:abstractNum>
-  <w:abstractNum w:abstractNumId="5">
+  <w:abstractNum w:abstractNumId="6">
     <w:nsid w:val="1D4D3FAF"/>
     <w:multiLevelType w:val="hybridMultilevel"/>
     <w:tmpl w:val="CDFA732E"/>
@@ -6314,7 +6984,7 @@
       </w:rPr>
     </w:lvl>
   </w:abstractNum>
-  <w:abstractNum w:abstractNumId="6">
+  <w:abstractNum w:abstractNumId="7">
     <w:nsid w:val="24C965B4"/>
     <w:multiLevelType w:val="hybridMultilevel"/>
     <w:tmpl w:val="F5BCD1AC"/>
@@ -6427,7 +7097,7 @@
       </w:rPr>
     </w:lvl>
   </w:abstractNum>
-  <w:abstractNum w:abstractNumId="7">
+  <w:abstractNum w:abstractNumId="8">
     <w:nsid w:val="287845AD"/>
     <w:multiLevelType w:val="hybridMultilevel"/>
     <w:tmpl w:val="153C053C"/>
@@ -6518,7 +7188,7 @@
       </w:pPr>
     </w:lvl>
   </w:abstractNum>
-  <w:abstractNum w:abstractNumId="8">
+  <w:abstractNum w:abstractNumId="9">
     <w:nsid w:val="2971078F"/>
     <w:multiLevelType w:val="hybridMultilevel"/>
     <w:tmpl w:val="35DA3324"/>
@@ -6631,7 +7301,7 @@
       </w:rPr>
     </w:lvl>
   </w:abstractNum>
-  <w:abstractNum w:abstractNumId="9">
+  <w:abstractNum w:abstractNumId="10">
     <w:nsid w:val="2B2D1DB4"/>
     <w:multiLevelType w:val="hybridMultilevel"/>
     <w:tmpl w:val="18723548"/>
@@ -6744,7 +7414,93 @@
       </w:rPr>
     </w:lvl>
   </w:abstractNum>
-  <w:abstractNum w:abstractNumId="10">
+  <w:abstractNum w:abstractNumId="11">
+    <w:nsid w:val="2EAF1C4B"/>
+    <w:multiLevelType w:val="hybridMultilevel"/>
+    <w:tmpl w:val="4AD8A258"/>
+    <w:lvl w:ilvl="0" w:tplc="040C000F">
+      <w:start w:val="1"/>
+      <w:numFmt w:val="decimal"/>
+      <w:lvlText w:val="%1."/>
+      <w:lvlJc w:val="left"/>
+      <w:pPr>
+        <w:ind w:left="1068" w:hanging="360"/>
+      </w:pPr>
+    </w:lvl>
+    <w:lvl w:ilvl="1" w:tplc="040C0019">
+      <w:start w:val="1"/>
+      <w:numFmt w:val="lowerLetter"/>
+      <w:lvlText w:val="%2."/>
+      <w:lvlJc w:val="left"/>
+      <w:pPr>
+        <w:ind w:left="1788" w:hanging="360"/>
+      </w:pPr>
+    </w:lvl>
+    <w:lvl w:ilvl="2" w:tplc="040C001B" w:tentative="1">
+      <w:start w:val="1"/>
+      <w:numFmt w:val="lowerRoman"/>
+      <w:lvlText w:val="%3."/>
+      <w:lvlJc w:val="right"/>
+      <w:pPr>
+        <w:ind w:left="2508" w:hanging="180"/>
+      </w:pPr>
+    </w:lvl>
+    <w:lvl w:ilvl="3" w:tplc="040C000F" w:tentative="1">
+      <w:start w:val="1"/>
+      <w:numFmt w:val="decimal"/>
+      <w:lvlText w:val="%4."/>
+      <w:lvlJc w:val="left"/>
+      <w:pPr>
+        <w:ind w:left="3228" w:hanging="360"/>
+      </w:pPr>
+    </w:lvl>
+    <w:lvl w:ilvl="4" w:tplc="040C0019" w:tentative="1">
+      <w:start w:val="1"/>
+      <w:numFmt w:val="lowerLetter"/>
+      <w:lvlText w:val="%5."/>
+      <w:lvlJc w:val="left"/>
+      <w:pPr>
+        <w:ind w:left="3948" w:hanging="360"/>
+      </w:pPr>
+    </w:lvl>
+    <w:lvl w:ilvl="5" w:tplc="040C001B" w:tentative="1">
+      <w:start w:val="1"/>
+      <w:numFmt w:val="lowerRoman"/>
+      <w:lvlText w:val="%6."/>
+      <w:lvlJc w:val="right"/>
+      <w:pPr>
+        <w:ind w:left="4668" w:hanging="180"/>
+      </w:pPr>
+    </w:lvl>
+    <w:lvl w:ilvl="6" w:tplc="040C000F" w:tentative="1">
+      <w:start w:val="1"/>
+      <w:numFmt w:val="decimal"/>
+      <w:lvlText w:val="%7."/>
+      <w:lvlJc w:val="left"/>
+      <w:pPr>
+        <w:ind w:left="5388" w:hanging="360"/>
+      </w:pPr>
+    </w:lvl>
+    <w:lvl w:ilvl="7" w:tplc="040C0019" w:tentative="1">
+      <w:start w:val="1"/>
+      <w:numFmt w:val="lowerLetter"/>
+      <w:lvlText w:val="%8."/>
+      <w:lvlJc w:val="left"/>
+      <w:pPr>
+        <w:ind w:left="6108" w:hanging="360"/>
+      </w:pPr>
+    </w:lvl>
+    <w:lvl w:ilvl="8" w:tplc="040C001B" w:tentative="1">
+      <w:start w:val="1"/>
+      <w:numFmt w:val="lowerRoman"/>
+      <w:lvlText w:val="%9."/>
+      <w:lvlJc w:val="right"/>
+      <w:pPr>
+        <w:ind w:left="6828" w:hanging="180"/>
+      </w:pPr>
+    </w:lvl>
+  </w:abstractNum>
+  <w:abstractNum w:abstractNumId="12">
     <w:nsid w:val="32D84122"/>
     <w:multiLevelType w:val="hybridMultilevel"/>
     <w:tmpl w:val="EBE0A554"/>
@@ -6857,7 +7613,209 @@
       </w:rPr>
     </w:lvl>
   </w:abstractNum>
-  <w:abstractNum w:abstractNumId="11">
+  <w:abstractNum w:abstractNumId="13">
+    <w:nsid w:val="3415455C"/>
+    <w:multiLevelType w:val="hybridMultilevel"/>
+    <w:tmpl w:val="1C7069E6"/>
+    <w:lvl w:ilvl="0" w:tplc="040C0001">
+      <w:start w:val="1"/>
+      <w:numFmt w:val="bullet"/>
+      <w:lvlText w:val=""/>
+      <w:lvlJc w:val="left"/>
+      <w:pPr>
+        <w:ind w:left="1440" w:hanging="360"/>
+      </w:pPr>
+      <w:rPr>
+        <w:rFonts w:ascii="Symbol" w:hAnsi="Symbol" w:hint="default"/>
+      </w:rPr>
+    </w:lvl>
+    <w:lvl w:ilvl="1" w:tplc="040C0003" w:tentative="1">
+      <w:start w:val="1"/>
+      <w:numFmt w:val="bullet"/>
+      <w:lvlText w:val="o"/>
+      <w:lvlJc w:val="left"/>
+      <w:pPr>
+        <w:ind w:left="2160" w:hanging="360"/>
+      </w:pPr>
+      <w:rPr>
+        <w:rFonts w:ascii="Courier New" w:hAnsi="Courier New" w:cs="Courier New" w:hint="default"/>
+      </w:rPr>
+    </w:lvl>
+    <w:lvl w:ilvl="2" w:tplc="040C0005" w:tentative="1">
+      <w:start w:val="1"/>
+      <w:numFmt w:val="bullet"/>
+      <w:lvlText w:val=""/>
+      <w:lvlJc w:val="left"/>
+      <w:pPr>
+        <w:ind w:left="2880" w:hanging="360"/>
+      </w:pPr>
+      <w:rPr>
+        <w:rFonts w:ascii="Wingdings" w:hAnsi="Wingdings" w:hint="default"/>
+      </w:rPr>
+    </w:lvl>
+    <w:lvl w:ilvl="3" w:tplc="040C0001" w:tentative="1">
+      <w:start w:val="1"/>
+      <w:numFmt w:val="bullet"/>
+      <w:lvlText w:val=""/>
+      <w:lvlJc w:val="left"/>
+      <w:pPr>
+        <w:ind w:left="3600" w:hanging="360"/>
+      </w:pPr>
+      <w:rPr>
+        <w:rFonts w:ascii="Symbol" w:hAnsi="Symbol" w:hint="default"/>
+      </w:rPr>
+    </w:lvl>
+    <w:lvl w:ilvl="4" w:tplc="040C0003" w:tentative="1">
+      <w:start w:val="1"/>
+      <w:numFmt w:val="bullet"/>
+      <w:lvlText w:val="o"/>
+      <w:lvlJc w:val="left"/>
+      <w:pPr>
+        <w:ind w:left="4320" w:hanging="360"/>
+      </w:pPr>
+      <w:rPr>
+        <w:rFonts w:ascii="Courier New" w:hAnsi="Courier New" w:cs="Courier New" w:hint="default"/>
+      </w:rPr>
+    </w:lvl>
+    <w:lvl w:ilvl="5" w:tplc="040C0005" w:tentative="1">
+      <w:start w:val="1"/>
+      <w:numFmt w:val="bullet"/>
+      <w:lvlText w:val=""/>
+      <w:lvlJc w:val="left"/>
+      <w:pPr>
+        <w:ind w:left="5040" w:hanging="360"/>
+      </w:pPr>
+      <w:rPr>
+        <w:rFonts w:ascii="Wingdings" w:hAnsi="Wingdings" w:hint="default"/>
+      </w:rPr>
+    </w:lvl>
+    <w:lvl w:ilvl="6" w:tplc="040C0001" w:tentative="1">
+      <w:start w:val="1"/>
+      <w:numFmt w:val="bullet"/>
+      <w:lvlText w:val=""/>
+      <w:lvlJc w:val="left"/>
+      <w:pPr>
+        <w:ind w:left="5760" w:hanging="360"/>
+      </w:pPr>
+      <w:rPr>
+        <w:rFonts w:ascii="Symbol" w:hAnsi="Symbol" w:hint="default"/>
+      </w:rPr>
+    </w:lvl>
+    <w:lvl w:ilvl="7" w:tplc="040C0003" w:tentative="1">
+      <w:start w:val="1"/>
+      <w:numFmt w:val="bullet"/>
+      <w:lvlText w:val="o"/>
+      <w:lvlJc w:val="left"/>
+      <w:pPr>
+        <w:ind w:left="6480" w:hanging="360"/>
+      </w:pPr>
+      <w:rPr>
+        <w:rFonts w:ascii="Courier New" w:hAnsi="Courier New" w:cs="Courier New" w:hint="default"/>
+      </w:rPr>
+    </w:lvl>
+    <w:lvl w:ilvl="8" w:tplc="040C0005" w:tentative="1">
+      <w:start w:val="1"/>
+      <w:numFmt w:val="bullet"/>
+      <w:lvlText w:val=""/>
+      <w:lvlJc w:val="left"/>
+      <w:pPr>
+        <w:ind w:left="7200" w:hanging="360"/>
+      </w:pPr>
+      <w:rPr>
+        <w:rFonts w:ascii="Wingdings" w:hAnsi="Wingdings" w:hint="default"/>
+      </w:rPr>
+    </w:lvl>
+  </w:abstractNum>
+  <w:abstractNum w:abstractNumId="14">
+    <w:nsid w:val="39CB4D9D"/>
+    <w:multiLevelType w:val="hybridMultilevel"/>
+    <w:tmpl w:val="99EC8450"/>
+    <w:lvl w:ilvl="0" w:tplc="899CA3AC">
+      <w:start w:val="1"/>
+      <w:numFmt w:val="upperRoman"/>
+      <w:lvlText w:val="%1."/>
+      <w:lvlJc w:val="left"/>
+      <w:pPr>
+        <w:ind w:left="720" w:hanging="720"/>
+      </w:pPr>
+      <w:rPr>
+        <w:rFonts w:hint="default"/>
+      </w:rPr>
+    </w:lvl>
+    <w:lvl w:ilvl="1" w:tplc="040C0019">
+      <w:start w:val="1"/>
+      <w:numFmt w:val="lowerLetter"/>
+      <w:lvlText w:val="%2."/>
+      <w:lvlJc w:val="left"/>
+      <w:pPr>
+        <w:ind w:left="1080" w:hanging="360"/>
+      </w:pPr>
+    </w:lvl>
+    <w:lvl w:ilvl="2" w:tplc="040C001B">
+      <w:start w:val="1"/>
+      <w:numFmt w:val="lowerRoman"/>
+      <w:lvlText w:val="%3."/>
+      <w:lvlJc w:val="right"/>
+      <w:pPr>
+        <w:ind w:left="1800" w:hanging="180"/>
+      </w:pPr>
+    </w:lvl>
+    <w:lvl w:ilvl="3" w:tplc="040C000F">
+      <w:start w:val="1"/>
+      <w:numFmt w:val="decimal"/>
+      <w:lvlText w:val="%4."/>
+      <w:lvlJc w:val="left"/>
+      <w:pPr>
+        <w:ind w:left="2520" w:hanging="360"/>
+      </w:pPr>
+    </w:lvl>
+    <w:lvl w:ilvl="4" w:tplc="040C0019" w:tentative="1">
+      <w:start w:val="1"/>
+      <w:numFmt w:val="lowerLetter"/>
+      <w:lvlText w:val="%5."/>
+      <w:lvlJc w:val="left"/>
+      <w:pPr>
+        <w:ind w:left="3240" w:hanging="360"/>
+      </w:pPr>
+    </w:lvl>
+    <w:lvl w:ilvl="5" w:tplc="040C001B" w:tentative="1">
+      <w:start w:val="1"/>
+      <w:numFmt w:val="lowerRoman"/>
+      <w:lvlText w:val="%6."/>
+      <w:lvlJc w:val="right"/>
+      <w:pPr>
+        <w:ind w:left="3960" w:hanging="180"/>
+      </w:pPr>
+    </w:lvl>
+    <w:lvl w:ilvl="6" w:tplc="040C000F" w:tentative="1">
+      <w:start w:val="1"/>
+      <w:numFmt w:val="decimal"/>
+      <w:lvlText w:val="%7."/>
+      <w:lvlJc w:val="left"/>
+      <w:pPr>
+        <w:ind w:left="4680" w:hanging="360"/>
+      </w:pPr>
+    </w:lvl>
+    <w:lvl w:ilvl="7" w:tplc="040C0019" w:tentative="1">
+      <w:start w:val="1"/>
+      <w:numFmt w:val="lowerLetter"/>
+      <w:lvlText w:val="%8."/>
+      <w:lvlJc w:val="left"/>
+      <w:pPr>
+        <w:ind w:left="5400" w:hanging="360"/>
+      </w:pPr>
+    </w:lvl>
+    <w:lvl w:ilvl="8" w:tplc="040C001B" w:tentative="1">
+      <w:start w:val="1"/>
+      <w:numFmt w:val="lowerRoman"/>
+      <w:lvlText w:val="%9."/>
+      <w:lvlJc w:val="right"/>
+      <w:pPr>
+        <w:ind w:left="6120" w:hanging="180"/>
+      </w:pPr>
+    </w:lvl>
+  </w:abstractNum>
+  <w:abstractNum w:abstractNumId="15">
     <w:nsid w:val="3B1729F9"/>
     <w:multiLevelType w:val="hybridMultilevel"/>
     <w:tmpl w:val="F6F6E03E"/>
@@ -6970,7 +7928,7 @@
       </w:rPr>
     </w:lvl>
   </w:abstractNum>
-  <w:abstractNum w:abstractNumId="12">
+  <w:abstractNum w:abstractNumId="16">
     <w:nsid w:val="3C3502C1"/>
     <w:multiLevelType w:val="hybridMultilevel"/>
     <w:tmpl w:val="EC5C2C3C"/>
@@ -7059,7 +8017,7 @@
       </w:pPr>
     </w:lvl>
   </w:abstractNum>
-  <w:abstractNum w:abstractNumId="13">
+  <w:abstractNum w:abstractNumId="17">
     <w:nsid w:val="4725126C"/>
     <w:multiLevelType w:val="hybridMultilevel"/>
     <w:tmpl w:val="05525F18"/>
@@ -7148,7 +8106,7 @@
       </w:pPr>
     </w:lvl>
   </w:abstractNum>
-  <w:abstractNum w:abstractNumId="14">
+  <w:abstractNum w:abstractNumId="18">
     <w:nsid w:val="48AA5B56"/>
     <w:multiLevelType w:val="hybridMultilevel"/>
     <w:tmpl w:val="8BFCC0E4"/>
@@ -7237,7 +8195,7 @@
       </w:pPr>
     </w:lvl>
   </w:abstractNum>
-  <w:abstractNum w:abstractNumId="15">
+  <w:abstractNum w:abstractNumId="19">
     <w:nsid w:val="48C15440"/>
     <w:multiLevelType w:val="hybridMultilevel"/>
     <w:tmpl w:val="A3FEDE96"/>
@@ -7326,7 +8284,7 @@
       </w:pPr>
     </w:lvl>
   </w:abstractNum>
-  <w:abstractNum w:abstractNumId="16">
+  <w:abstractNum w:abstractNumId="20">
     <w:nsid w:val="4BB65851"/>
     <w:multiLevelType w:val="hybridMultilevel"/>
     <w:tmpl w:val="D31C511A"/>
@@ -7439,7 +8397,7 @@
       </w:rPr>
     </w:lvl>
   </w:abstractNum>
-  <w:abstractNum w:abstractNumId="17">
+  <w:abstractNum w:abstractNumId="21">
     <w:nsid w:val="4F0829FE"/>
     <w:multiLevelType w:val="hybridMultilevel"/>
     <w:tmpl w:val="3BB64270"/>
@@ -7528,7 +8486,96 @@
       </w:pPr>
     </w:lvl>
   </w:abstractNum>
-  <w:abstractNum w:abstractNumId="18">
+  <w:abstractNum w:abstractNumId="22">
+    <w:nsid w:val="4F7A545B"/>
+    <w:multiLevelType w:val="hybridMultilevel"/>
+    <w:tmpl w:val="0D68AF30"/>
+    <w:lvl w:ilvl="0" w:tplc="040C000F">
+      <w:start w:val="1"/>
+      <w:numFmt w:val="decimal"/>
+      <w:lvlText w:val="%1."/>
+      <w:lvlJc w:val="left"/>
+      <w:pPr>
+        <w:ind w:left="1428" w:hanging="720"/>
+      </w:pPr>
+      <w:rPr>
+        <w:rFonts w:hint="default"/>
+      </w:rPr>
+    </w:lvl>
+    <w:lvl w:ilvl="1" w:tplc="040C0019">
+      <w:start w:val="1"/>
+      <w:numFmt w:val="lowerLetter"/>
+      <w:lvlText w:val="%2."/>
+      <w:lvlJc w:val="left"/>
+      <w:pPr>
+        <w:ind w:left="1788" w:hanging="360"/>
+      </w:pPr>
+    </w:lvl>
+    <w:lvl w:ilvl="2" w:tplc="040C001B">
+      <w:start w:val="1"/>
+      <w:numFmt w:val="lowerRoman"/>
+      <w:lvlText w:val="%3."/>
+      <w:lvlJc w:val="right"/>
+      <w:pPr>
+        <w:ind w:left="2508" w:hanging="180"/>
+      </w:pPr>
+    </w:lvl>
+    <w:lvl w:ilvl="3" w:tplc="040C000F">
+      <w:start w:val="1"/>
+      <w:numFmt w:val="decimal"/>
+      <w:lvlText w:val="%4."/>
+      <w:lvlJc w:val="left"/>
+      <w:pPr>
+        <w:ind w:left="3228" w:hanging="360"/>
+      </w:pPr>
+    </w:lvl>
+    <w:lvl w:ilvl="4" w:tplc="040C0019" w:tentative="1">
+      <w:start w:val="1"/>
+      <w:numFmt w:val="lowerLetter"/>
+      <w:lvlText w:val="%5."/>
+      <w:lvlJc w:val="left"/>
+      <w:pPr>
+        <w:ind w:left="3948" w:hanging="360"/>
+      </w:pPr>
+    </w:lvl>
+    <w:lvl w:ilvl="5" w:tplc="040C001B" w:tentative="1">
+      <w:start w:val="1"/>
+      <w:numFmt w:val="lowerRoman"/>
+      <w:lvlText w:val="%6."/>
+      <w:lvlJc w:val="right"/>
+      <w:pPr>
+        <w:ind w:left="4668" w:hanging="180"/>
+      </w:pPr>
+    </w:lvl>
+    <w:lvl w:ilvl="6" w:tplc="040C000F" w:tentative="1">
+      <w:start w:val="1"/>
+      <w:numFmt w:val="decimal"/>
+      <w:lvlText w:val="%7."/>
+      <w:lvlJc w:val="left"/>
+      <w:pPr>
+        <w:ind w:left="5388" w:hanging="360"/>
+      </w:pPr>
+    </w:lvl>
+    <w:lvl w:ilvl="7" w:tplc="040C0019" w:tentative="1">
+      <w:start w:val="1"/>
+      <w:numFmt w:val="lowerLetter"/>
+      <w:lvlText w:val="%8."/>
+      <w:lvlJc w:val="left"/>
+      <w:pPr>
+        <w:ind w:left="6108" w:hanging="360"/>
+      </w:pPr>
+    </w:lvl>
+    <w:lvl w:ilvl="8" w:tplc="040C001B" w:tentative="1">
+      <w:start w:val="1"/>
+      <w:numFmt w:val="lowerRoman"/>
+      <w:lvlText w:val="%9."/>
+      <w:lvlJc w:val="right"/>
+      <w:pPr>
+        <w:ind w:left="6828" w:hanging="180"/>
+      </w:pPr>
+    </w:lvl>
+  </w:abstractNum>
+  <w:abstractNum w:abstractNumId="23">
     <w:nsid w:val="507F6811"/>
     <w:multiLevelType w:val="hybridMultilevel"/>
     <w:tmpl w:val="6B60A546"/>
@@ -7641,7 +8688,93 @@
       </w:rPr>
     </w:lvl>
   </w:abstractNum>
-  <w:abstractNum w:abstractNumId="19">
+  <w:abstractNum w:abstractNumId="24">
+    <w:nsid w:val="50EC3AB4"/>
+    <w:multiLevelType w:val="hybridMultilevel"/>
+    <w:tmpl w:val="82547570"/>
+    <w:lvl w:ilvl="0" w:tplc="040C000F">
+      <w:start w:val="1"/>
+      <w:numFmt w:val="decimal"/>
+      <w:lvlText w:val="%1."/>
+      <w:lvlJc w:val="left"/>
+      <w:pPr>
+        <w:ind w:left="720" w:hanging="360"/>
+      </w:pPr>
+    </w:lvl>
+    <w:lvl w:ilvl="1" w:tplc="040C0019" w:tentative="1">
+      <w:start w:val="1"/>
+      <w:numFmt w:val="lowerLetter"/>
+      <w:lvlText w:val="%2."/>
+      <w:lvlJc w:val="left"/>
+      <w:pPr>
+        <w:ind w:left="1440" w:hanging="360"/>
+      </w:pPr>
+    </w:lvl>
+    <w:lvl w:ilvl="2" w:tplc="040C001B" w:tentative="1">
+      <w:start w:val="1"/>
+      <w:numFmt w:val="lowerRoman"/>
+      <w:lvlText w:val="%3."/>
+      <w:lvlJc w:val="right"/>
+      <w:pPr>
+        <w:ind w:left="2160" w:hanging="180"/>
+      </w:pPr>
+    </w:lvl>
+    <w:lvl w:ilvl="3" w:tplc="040C000F" w:tentative="1">
+      <w:start w:val="1"/>
+      <w:numFmt w:val="decimal"/>
+      <w:lvlText w:val="%4."/>
+      <w:lvlJc w:val="left"/>
+      <w:pPr>
+        <w:ind w:left="2880" w:hanging="360"/>
+      </w:pPr>
+    </w:lvl>
+    <w:lvl w:ilvl="4" w:tplc="040C0019" w:tentative="1">
+      <w:start w:val="1"/>
+      <w:numFmt w:val="lowerLetter"/>
+      <w:lvlText w:val="%5."/>
+      <w:lvlJc w:val="left"/>
+      <w:pPr>
+        <w:ind w:left="3600" w:hanging="360"/>
+      </w:pPr>
+    </w:lvl>
+    <w:lvl w:ilvl="5" w:tplc="040C001B" w:tentative="1">
+      <w:start w:val="1"/>
+      <w:numFmt w:val="lowerRoman"/>
+      <w:lvlText w:val="%6."/>
+      <w:lvlJc w:val="right"/>
+      <w:pPr>
+        <w:ind w:left="4320" w:hanging="180"/>
+      </w:pPr>
+    </w:lvl>
+    <w:lvl w:ilvl="6" w:tplc="040C000F" w:tentative="1">
+      <w:start w:val="1"/>
+      <w:numFmt w:val="decimal"/>
+      <w:lvlText w:val="%7."/>
+      <w:lvlJc w:val="left"/>
+      <w:pPr>
+        <w:ind w:left="5040" w:hanging="360"/>
+      </w:pPr>
+    </w:lvl>
+    <w:lvl w:ilvl="7" w:tplc="040C0019" w:tentative="1">
+      <w:start w:val="1"/>
+      <w:numFmt w:val="lowerLetter"/>
+      <w:lvlText w:val="%8."/>
+      <w:lvlJc w:val="left"/>
+      <w:pPr>
+        <w:ind w:left="5760" w:hanging="360"/>
+      </w:pPr>
+    </w:lvl>
+    <w:lvl w:ilvl="8" w:tplc="040C001B" w:tentative="1">
+      <w:start w:val="1"/>
+      <w:numFmt w:val="lowerRoman"/>
+      <w:lvlText w:val="%9."/>
+      <w:lvlJc w:val="right"/>
+      <w:pPr>
+        <w:ind w:left="6480" w:hanging="180"/>
+      </w:pPr>
+    </w:lvl>
+  </w:abstractNum>
+  <w:abstractNum w:abstractNumId="25">
     <w:nsid w:val="522235B9"/>
     <w:multiLevelType w:val="hybridMultilevel"/>
     <w:tmpl w:val="585E5F26"/>
@@ -7754,7 +8887,7 @@
       </w:rPr>
     </w:lvl>
   </w:abstractNum>
-  <w:abstractNum w:abstractNumId="20">
+  <w:abstractNum w:abstractNumId="26">
     <w:nsid w:val="525A0C75"/>
     <w:multiLevelType w:val="hybridMultilevel"/>
     <w:tmpl w:val="22C68AE0"/>
@@ -7867,7 +9000,589 @@
       </w:rPr>
     </w:lvl>
   </w:abstractNum>
-  <w:abstractNum w:abstractNumId="21">
+  <w:abstractNum w:abstractNumId="27">
+    <w:nsid w:val="56164724"/>
+    <w:multiLevelType w:val="hybridMultilevel"/>
+    <w:tmpl w:val="B8FC4956"/>
+    <w:lvl w:ilvl="0" w:tplc="E6D6604C">
+      <w:start w:val="1"/>
+      <w:numFmt w:val="decimal"/>
+      <w:lvlText w:val="%1."/>
+      <w:lvlJc w:val="left"/>
+      <w:pPr>
+        <w:ind w:left="1428" w:hanging="720"/>
+      </w:pPr>
+      <w:rPr>
+        <w:rFonts w:hint="default"/>
+      </w:rPr>
+    </w:lvl>
+    <w:lvl w:ilvl="1" w:tplc="040C0019" w:tentative="1">
+      <w:start w:val="1"/>
+      <w:numFmt w:val="lowerLetter"/>
+      <w:lvlText w:val="%2."/>
+      <w:lvlJc w:val="left"/>
+      <w:pPr>
+        <w:ind w:left="1440" w:hanging="360"/>
+      </w:pPr>
+    </w:lvl>
+    <w:lvl w:ilvl="2" w:tplc="040C001B" w:tentative="1">
+      <w:start w:val="1"/>
+      <w:numFmt w:val="lowerRoman"/>
+      <w:lvlText w:val="%3."/>
+      <w:lvlJc w:val="right"/>
+      <w:pPr>
+        <w:ind w:left="2160" w:hanging="180"/>
+      </w:pPr>
+    </w:lvl>
+    <w:lvl w:ilvl="3" w:tplc="040C000F" w:tentative="1">
+      <w:start w:val="1"/>
+      <w:numFmt w:val="decimal"/>
+      <w:lvlText w:val="%4."/>
+      <w:lvlJc w:val="left"/>
+      <w:pPr>
+        <w:ind w:left="2880" w:hanging="360"/>
+      </w:pPr>
+    </w:lvl>
+    <w:lvl w:ilvl="4" w:tplc="040C0019" w:tentative="1">
+      <w:start w:val="1"/>
+      <w:numFmt w:val="lowerLetter"/>
+      <w:lvlText w:val="%5."/>
+      <w:lvlJc w:val="left"/>
+      <w:pPr>
+        <w:ind w:left="3600" w:hanging="360"/>
+      </w:pPr>
+    </w:lvl>
+    <w:lvl w:ilvl="5" w:tplc="040C001B" w:tentative="1">
+      <w:start w:val="1"/>
+      <w:numFmt w:val="lowerRoman"/>
+      <w:lvlText w:val="%6."/>
+      <w:lvlJc w:val="right"/>
+      <w:pPr>
+        <w:ind w:left="4320" w:hanging="180"/>
+      </w:pPr>
+    </w:lvl>
+    <w:lvl w:ilvl="6" w:tplc="040C000F" w:tentative="1">
+      <w:start w:val="1"/>
+      <w:numFmt w:val="decimal"/>
+      <w:lvlText w:val="%7."/>
+      <w:lvlJc w:val="left"/>
+      <w:pPr>
+        <w:ind w:left="5040" w:hanging="360"/>
+      </w:pPr>
+    </w:lvl>
+    <w:lvl w:ilvl="7" w:tplc="040C0019" w:tentative="1">
+      <w:start w:val="1"/>
+      <w:numFmt w:val="lowerLetter"/>
+      <w:lvlText w:val="%8."/>
+      <w:lvlJc w:val="left"/>
+      <w:pPr>
+        <w:ind w:left="5760" w:hanging="360"/>
+      </w:pPr>
+    </w:lvl>
+    <w:lvl w:ilvl="8" w:tplc="040C001B" w:tentative="1">
+      <w:start w:val="1"/>
+      <w:numFmt w:val="lowerRoman"/>
+      <w:lvlText w:val="%9."/>
+      <w:lvlJc w:val="right"/>
+      <w:pPr>
+        <w:ind w:left="6480" w:hanging="180"/>
+      </w:pPr>
+    </w:lvl>
+  </w:abstractNum>
+  <w:abstractNum w:abstractNumId="28">
+    <w:nsid w:val="5BD83C1D"/>
+    <w:multiLevelType w:val="hybridMultilevel"/>
+    <w:tmpl w:val="BF884E6C"/>
+    <w:lvl w:ilvl="0" w:tplc="8EC22480">
+      <w:start w:val="3"/>
+      <w:numFmt w:val="decimal"/>
+      <w:lvlText w:val="%1."/>
+      <w:lvlJc w:val="left"/>
+      <w:pPr>
+        <w:ind w:left="720" w:hanging="360"/>
+      </w:pPr>
+      <w:rPr>
+        <w:rFonts w:hint="default"/>
+      </w:rPr>
+    </w:lvl>
+    <w:lvl w:ilvl="1" w:tplc="040C0019" w:tentative="1">
+      <w:start w:val="1"/>
+      <w:numFmt w:val="lowerLetter"/>
+      <w:lvlText w:val="%2."/>
+      <w:lvlJc w:val="left"/>
+      <w:pPr>
+        <w:ind w:left="1800" w:hanging="360"/>
+      </w:pPr>
+    </w:lvl>
+    <w:lvl w:ilvl="2" w:tplc="040C001B" w:tentative="1">
+      <w:start w:val="1"/>
+      <w:numFmt w:val="lowerRoman"/>
+      <w:lvlText w:val="%3."/>
+      <w:lvlJc w:val="right"/>
+      <w:pPr>
+        <w:ind w:left="2520" w:hanging="180"/>
+      </w:pPr>
+    </w:lvl>
+    <w:lvl w:ilvl="3" w:tplc="040C000F" w:tentative="1">
+      <w:start w:val="1"/>
+      <w:numFmt w:val="decimal"/>
+      <w:lvlText w:val="%4."/>
+      <w:lvlJc w:val="left"/>
+      <w:pPr>
+        <w:ind w:left="3240" w:hanging="360"/>
+      </w:pPr>
+    </w:lvl>
+    <w:lvl w:ilvl="4" w:tplc="040C0019" w:tentative="1">
+      <w:start w:val="1"/>
+      <w:numFmt w:val="lowerLetter"/>
+      <w:lvlText w:val="%5."/>
+      <w:lvlJc w:val="left"/>
+      <w:pPr>
+        <w:ind w:left="3960" w:hanging="360"/>
+      </w:pPr>
+    </w:lvl>
+    <w:lvl w:ilvl="5" w:tplc="040C001B" w:tentative="1">
+      <w:start w:val="1"/>
+      <w:numFmt w:val="lowerRoman"/>
+      <w:lvlText w:val="%6."/>
+      <w:lvlJc w:val="right"/>
+      <w:pPr>
+        <w:ind w:left="4680" w:hanging="180"/>
+      </w:pPr>
+    </w:lvl>
+    <w:lvl w:ilvl="6" w:tplc="040C000F" w:tentative="1">
+      <w:start w:val="1"/>
+      <w:numFmt w:val="decimal"/>
+      <w:lvlText w:val="%7."/>
+      <w:lvlJc w:val="left"/>
+      <w:pPr>
+        <w:ind w:left="5400" w:hanging="360"/>
+      </w:pPr>
+    </w:lvl>
+    <w:lvl w:ilvl="7" w:tplc="040C0019" w:tentative="1">
+      <w:start w:val="1"/>
+      <w:numFmt w:val="lowerLetter"/>
+      <w:lvlText w:val="%8."/>
+      <w:lvlJc w:val="left"/>
+      <w:pPr>
+        <w:ind w:left="6120" w:hanging="360"/>
+      </w:pPr>
+    </w:lvl>
+    <w:lvl w:ilvl="8" w:tplc="040C001B" w:tentative="1">
+      <w:start w:val="1"/>
+      <w:numFmt w:val="lowerRoman"/>
+      <w:lvlText w:val="%9."/>
+      <w:lvlJc w:val="right"/>
+      <w:pPr>
+        <w:ind w:left="6840" w:hanging="180"/>
+      </w:pPr>
+    </w:lvl>
+  </w:abstractNum>
+  <w:abstractNum w:abstractNumId="29">
+    <w:nsid w:val="5DA840BC"/>
+    <w:multiLevelType w:val="multilevel"/>
+    <w:tmpl w:val="25B86CFE"/>
+    <w:lvl w:ilvl="0">
+      <w:start w:val="1"/>
+      <w:numFmt w:val="decimal"/>
+      <w:lvlText w:val="%1."/>
+      <w:lvlJc w:val="left"/>
+      <w:pPr>
+        <w:ind w:left="360" w:hanging="360"/>
+      </w:pPr>
+    </w:lvl>
+    <w:lvl w:ilvl="1">
+      <w:start w:val="1"/>
+      <w:numFmt w:val="decimal"/>
+      <w:lvlText w:val="%1.%2."/>
+      <w:lvlJc w:val="left"/>
+      <w:pPr>
+        <w:ind w:left="792" w:hanging="432"/>
+      </w:pPr>
+    </w:lvl>
+    <w:lvl w:ilvl="2">
+      <w:start w:val="1"/>
+      <w:numFmt w:val="decimal"/>
+      <w:lvlText w:val="%3."/>
+      <w:lvlJc w:val="left"/>
+      <w:pPr>
+        <w:ind w:left="1224" w:hanging="504"/>
+      </w:pPr>
+      <w:rPr>
+        <w:rFonts w:hint="default"/>
+      </w:rPr>
+    </w:lvl>
+    <w:lvl w:ilvl="3">
+      <w:start w:val="1"/>
+      <w:numFmt w:val="decimal"/>
+      <w:lvlText w:val="%1.%2.%3.%4."/>
+      <w:lvlJc w:val="left"/>
+      <w:pPr>
+        <w:ind w:left="1728" w:hanging="648"/>
+      </w:pPr>
+    </w:lvl>
+    <w:lvl w:ilvl="4">
+      <w:start w:val="1"/>
+      <w:numFmt w:val="decimal"/>
+      <w:lvlText w:val="%1.%2.%3.%4.%5."/>
+      <w:lvlJc w:val="left"/>
+      <w:pPr>
+        <w:ind w:left="2232" w:hanging="792"/>
+      </w:pPr>
+    </w:lvl>
+    <w:lvl w:ilvl="5">
+      <w:start w:val="1"/>
+      <w:numFmt w:val="decimal"/>
+      <w:lvlText w:val="%1.%2.%3.%4.%5.%6."/>
+      <w:lvlJc w:val="left"/>
+      <w:pPr>
+        <w:ind w:left="2736" w:hanging="936"/>
+      </w:pPr>
+    </w:lvl>
+    <w:lvl w:ilvl="6">
+      <w:start w:val="1"/>
+      <w:numFmt w:val="decimal"/>
+      <w:lvlText w:val="%1.%2.%3.%4.%5.%6.%7."/>
+      <w:lvlJc w:val="left"/>
+      <w:pPr>
+        <w:ind w:left="3240" w:hanging="1080"/>
+      </w:pPr>
+    </w:lvl>
+    <w:lvl w:ilvl="7">
+      <w:start w:val="1"/>
+      <w:numFmt w:val="decimal"/>
+      <w:lvlText w:val="%1.%2.%3.%4.%5.%6.%7.%8."/>
+      <w:lvlJc w:val="left"/>
+      <w:pPr>
+        <w:ind w:left="3744" w:hanging="1224"/>
+      </w:pPr>
+    </w:lvl>
+    <w:lvl w:ilvl="8">
+      <w:start w:val="1"/>
+      <w:numFmt w:val="decimal"/>
+      <w:lvlText w:val="%1.%2.%3.%4.%5.%6.%7.%8.%9."/>
+      <w:lvlJc w:val="left"/>
+      <w:pPr>
+        <w:ind w:left="4320" w:hanging="1440"/>
+      </w:pPr>
+    </w:lvl>
+  </w:abstractNum>
+  <w:abstractNum w:abstractNumId="30">
+    <w:nsid w:val="614D0A97"/>
+    <w:multiLevelType w:val="hybridMultilevel"/>
+    <w:tmpl w:val="C6CE81D6"/>
+    <w:lvl w:ilvl="0" w:tplc="040C0001">
+      <w:start w:val="1"/>
+      <w:numFmt w:val="bullet"/>
+      <w:lvlText w:val=""/>
+      <w:lvlJc w:val="left"/>
+      <w:pPr>
+        <w:ind w:left="1440" w:hanging="360"/>
+      </w:pPr>
+      <w:rPr>
+        <w:rFonts w:ascii="Symbol" w:hAnsi="Symbol" w:hint="default"/>
+      </w:rPr>
+    </w:lvl>
+    <w:lvl w:ilvl="1" w:tplc="040C0003" w:tentative="1">
+      <w:start w:val="1"/>
+      <w:numFmt w:val="bullet"/>
+      <w:lvlText w:val="o"/>
+      <w:lvlJc w:val="left"/>
+      <w:pPr>
+        <w:ind w:left="2160" w:hanging="360"/>
+      </w:pPr>
+      <w:rPr>
+        <w:rFonts w:ascii="Courier New" w:hAnsi="Courier New" w:cs="Courier New" w:hint="default"/>
+      </w:rPr>
+    </w:lvl>
+    <w:lvl w:ilvl="2" w:tplc="040C0005" w:tentative="1">
+      <w:start w:val="1"/>
+      <w:numFmt w:val="bullet"/>
+      <w:lvlText w:val=""/>
+      <w:lvlJc w:val="left"/>
+      <w:pPr>
+        <w:ind w:left="2880" w:hanging="360"/>
+      </w:pPr>
+      <w:rPr>
+        <w:rFonts w:ascii="Wingdings" w:hAnsi="Wingdings" w:hint="default"/>
+      </w:rPr>
+    </w:lvl>
+    <w:lvl w:ilvl="3" w:tplc="040C0001" w:tentative="1">
+      <w:start w:val="1"/>
+      <w:numFmt w:val="bullet"/>
+      <w:lvlText w:val=""/>
+      <w:lvlJc w:val="left"/>
+      <w:pPr>
+        <w:ind w:left="3600" w:hanging="360"/>
+      </w:pPr>
+      <w:rPr>
+        <w:rFonts w:ascii="Symbol" w:hAnsi="Symbol" w:hint="default"/>
+      </w:rPr>
+    </w:lvl>
+    <w:lvl w:ilvl="4" w:tplc="040C0003" w:tentative="1">
+      <w:start w:val="1"/>
+      <w:numFmt w:val="bullet"/>
+      <w:lvlText w:val="o"/>
+      <w:lvlJc w:val="left"/>
+      <w:pPr>
+        <w:ind w:left="4320" w:hanging="360"/>
+      </w:pPr>
+      <w:rPr>
+        <w:rFonts w:ascii="Courier New" w:hAnsi="Courier New" w:cs="Courier New" w:hint="default"/>
+      </w:rPr>
+    </w:lvl>
+    <w:lvl w:ilvl="5" w:tplc="040C0005" w:tentative="1">
+      <w:start w:val="1"/>
+      <w:numFmt w:val="bullet"/>
+      <w:lvlText w:val=""/>
+      <w:lvlJc w:val="left"/>
+      <w:pPr>
+        <w:ind w:left="5040" w:hanging="360"/>
+      </w:pPr>
+      <w:rPr>
+        <w:rFonts w:ascii="Wingdings" w:hAnsi="Wingdings" w:hint="default"/>
+      </w:rPr>
+    </w:lvl>
+    <w:lvl w:ilvl="6" w:tplc="040C0001" w:tentative="1">
+      <w:start w:val="1"/>
+      <w:numFmt w:val="bullet"/>
+      <w:lvlText w:val=""/>
+      <w:lvlJc w:val="left"/>
+      <w:pPr>
+        <w:ind w:left="5760" w:hanging="360"/>
+      </w:pPr>
+      <w:rPr>
+        <w:rFonts w:ascii="Symbol" w:hAnsi="Symbol" w:hint="default"/>
+      </w:rPr>
+    </w:lvl>
+    <w:lvl w:ilvl="7" w:tplc="040C0003" w:tentative="1">
+      <w:start w:val="1"/>
+      <w:numFmt w:val="bullet"/>
+      <w:lvlText w:val="o"/>
+      <w:lvlJc w:val="left"/>
+      <w:pPr>
+        <w:ind w:left="6480" w:hanging="360"/>
+      </w:pPr>
+      <w:rPr>
+        <w:rFonts w:ascii="Courier New" w:hAnsi="Courier New" w:cs="Courier New" w:hint="default"/>
+      </w:rPr>
+    </w:lvl>
+    <w:lvl w:ilvl="8" w:tplc="040C0005" w:tentative="1">
+      <w:start w:val="1"/>
+      <w:numFmt w:val="bullet"/>
+      <w:lvlText w:val=""/>
+      <w:lvlJc w:val="left"/>
+      <w:pPr>
+        <w:ind w:left="7200" w:hanging="360"/>
+      </w:pPr>
+      <w:rPr>
+        <w:rFonts w:ascii="Wingdings" w:hAnsi="Wingdings" w:hint="default"/>
+      </w:rPr>
+    </w:lvl>
+  </w:abstractNum>
+  <w:abstractNum w:abstractNumId="31">
+    <w:nsid w:val="63D825CB"/>
+    <w:multiLevelType w:val="hybridMultilevel"/>
+    <w:tmpl w:val="4C0017EA"/>
+    <w:lvl w:ilvl="0" w:tplc="040C0001">
+      <w:start w:val="1"/>
+      <w:numFmt w:val="bullet"/>
+      <w:lvlText w:val=""/>
+      <w:lvlJc w:val="left"/>
+      <w:pPr>
+        <w:ind w:left="1440" w:hanging="360"/>
+      </w:pPr>
+      <w:rPr>
+        <w:rFonts w:ascii="Symbol" w:hAnsi="Symbol" w:hint="default"/>
+      </w:rPr>
+    </w:lvl>
+    <w:lvl w:ilvl="1" w:tplc="040C0003" w:tentative="1">
+      <w:start w:val="1"/>
+      <w:numFmt w:val="bullet"/>
+      <w:lvlText w:val="o"/>
+      <w:lvlJc w:val="left"/>
+      <w:pPr>
+        <w:ind w:left="2160" w:hanging="360"/>
+      </w:pPr>
+      <w:rPr>
+        <w:rFonts w:ascii="Courier New" w:hAnsi="Courier New" w:cs="Courier New" w:hint="default"/>
+      </w:rPr>
+    </w:lvl>
+    <w:lvl w:ilvl="2" w:tplc="040C0005" w:tentative="1">
+      <w:start w:val="1"/>
+      <w:numFmt w:val="bullet"/>
+      <w:lvlText w:val=""/>
+      <w:lvlJc w:val="left"/>
+      <w:pPr>
+        <w:ind w:left="2880" w:hanging="360"/>
+      </w:pPr>
+      <w:rPr>
+        <w:rFonts w:ascii="Wingdings" w:hAnsi="Wingdings" w:hint="default"/>
+      </w:rPr>
+    </w:lvl>
+    <w:lvl w:ilvl="3" w:tplc="040C0001" w:tentative="1">
+      <w:start w:val="1"/>
+      <w:numFmt w:val="bullet"/>
+      <w:lvlText w:val=""/>
+      <w:lvlJc w:val="left"/>
+      <w:pPr>
+        <w:ind w:left="3600" w:hanging="360"/>
+      </w:pPr>
+      <w:rPr>
+        <w:rFonts w:ascii="Symbol" w:hAnsi="Symbol" w:hint="default"/>
+      </w:rPr>
+    </w:lvl>
+    <w:lvl w:ilvl="4" w:tplc="040C0003" w:tentative="1">
+      <w:start w:val="1"/>
+      <w:numFmt w:val="bullet"/>
+      <w:lvlText w:val="o"/>
+      <w:lvlJc w:val="left"/>
+      <w:pPr>
+        <w:ind w:left="4320" w:hanging="360"/>
+      </w:pPr>
+      <w:rPr>
+        <w:rFonts w:ascii="Courier New" w:hAnsi="Courier New" w:cs="Courier New" w:hint="default"/>
+      </w:rPr>
+    </w:lvl>
+    <w:lvl w:ilvl="5" w:tplc="040C0005" w:tentative="1">
+      <w:start w:val="1"/>
+      <w:numFmt w:val="bullet"/>
+      <w:lvlText w:val=""/>
+      <w:lvlJc w:val="left"/>
+      <w:pPr>
+        <w:ind w:left="5040" w:hanging="360"/>
+      </w:pPr>
+      <w:rPr>
+        <w:rFonts w:ascii="Wingdings" w:hAnsi="Wingdings" w:hint="default"/>
+      </w:rPr>
+    </w:lvl>
+    <w:lvl w:ilvl="6" w:tplc="040C0001" w:tentative="1">
+      <w:start w:val="1"/>
+      <w:numFmt w:val="bullet"/>
+      <w:lvlText w:val=""/>
+      <w:lvlJc w:val="left"/>
+      <w:pPr>
+        <w:ind w:left="5760" w:hanging="360"/>
+      </w:pPr>
+      <w:rPr>
+        <w:rFonts w:ascii="Symbol" w:hAnsi="Symbol" w:hint="default"/>
+      </w:rPr>
+    </w:lvl>
+    <w:lvl w:ilvl="7" w:tplc="040C0003" w:tentative="1">
+      <w:start w:val="1"/>
+      <w:numFmt w:val="bullet"/>
+      <w:lvlText w:val="o"/>
+      <w:lvlJc w:val="left"/>
+      <w:pPr>
+        <w:ind w:left="6480" w:hanging="360"/>
+      </w:pPr>
+      <w:rPr>
+        <w:rFonts w:ascii="Courier New" w:hAnsi="Courier New" w:cs="Courier New" w:hint="default"/>
+      </w:rPr>
+    </w:lvl>
+    <w:lvl w:ilvl="8" w:tplc="040C0005" w:tentative="1">
+      <w:start w:val="1"/>
+      <w:numFmt w:val="bullet"/>
+      <w:lvlText w:val=""/>
+      <w:lvlJc w:val="left"/>
+      <w:pPr>
+        <w:ind w:left="7200" w:hanging="360"/>
+      </w:pPr>
+      <w:rPr>
+        <w:rFonts w:ascii="Wingdings" w:hAnsi="Wingdings" w:hint="default"/>
+      </w:rPr>
+    </w:lvl>
+  </w:abstractNum>
+  <w:abstractNum w:abstractNumId="32">
+    <w:nsid w:val="66D955CB"/>
+    <w:multiLevelType w:val="hybridMultilevel"/>
+    <w:tmpl w:val="14BCBE6E"/>
+    <w:lvl w:ilvl="0" w:tplc="8EC22480">
+      <w:start w:val="3"/>
+      <w:numFmt w:val="decimal"/>
+      <w:lvlText w:val="%1."/>
+      <w:lvlJc w:val="left"/>
+      <w:pPr>
+        <w:ind w:left="360" w:hanging="360"/>
+      </w:pPr>
+      <w:rPr>
+        <w:rFonts w:hint="default"/>
+      </w:rPr>
+    </w:lvl>
+    <w:lvl w:ilvl="1" w:tplc="040C0019" w:tentative="1">
+      <w:start w:val="1"/>
+      <w:numFmt w:val="lowerLetter"/>
+      <w:lvlText w:val="%2."/>
+      <w:lvlJc w:val="left"/>
+      <w:pPr>
+        <w:ind w:left="1440" w:hanging="360"/>
+      </w:pPr>
+    </w:lvl>
+    <w:lvl w:ilvl="2" w:tplc="040C001B" w:tentative="1">
+      <w:start w:val="1"/>
+      <w:numFmt w:val="lowerRoman"/>
+      <w:lvlText w:val="%3."/>
+      <w:lvlJc w:val="right"/>
+      <w:pPr>
+        <w:ind w:left="2160" w:hanging="180"/>
+      </w:pPr>
+    </w:lvl>
+    <w:lvl w:ilvl="3" w:tplc="040C000F" w:tentative="1">
+      <w:start w:val="1"/>
+      <w:numFmt w:val="decimal"/>
+      <w:lvlText w:val="%4."/>
+      <w:lvlJc w:val="left"/>
+      <w:pPr>
+        <w:ind w:left="2880" w:hanging="360"/>
+      </w:pPr>
+    </w:lvl>
+    <w:lvl w:ilvl="4" w:tplc="040C0019" w:tentative="1">
+      <w:start w:val="1"/>
+      <w:numFmt w:val="lowerLetter"/>
+      <w:lvlText w:val="%5."/>
+      <w:lvlJc w:val="left"/>
+      <w:pPr>
+        <w:ind w:left="3600" w:hanging="360"/>
+      </w:pPr>
+    </w:lvl>
+    <w:lvl w:ilvl="5" w:tplc="040C001B" w:tentative="1">
+      <w:start w:val="1"/>
+      <w:numFmt w:val="lowerRoman"/>
+      <w:lvlText w:val="%6."/>
+      <w:lvlJc w:val="right"/>
+      <w:pPr>
+        <w:ind w:left="4320" w:hanging="180"/>
+      </w:pPr>
+    </w:lvl>
+    <w:lvl w:ilvl="6" w:tplc="040C000F" w:tentative="1">
+      <w:start w:val="1"/>
+      <w:numFmt w:val="decimal"/>
+      <w:lvlText w:val="%7."/>
+      <w:lvlJc w:val="left"/>
+      <w:pPr>
+        <w:ind w:left="5040" w:hanging="360"/>
+      </w:pPr>
+    </w:lvl>
+    <w:lvl w:ilvl="7" w:tplc="040C0019" w:tentative="1">
+      <w:start w:val="1"/>
+      <w:numFmt w:val="lowerLetter"/>
+      <w:lvlText w:val="%8."/>
+      <w:lvlJc w:val="left"/>
+      <w:pPr>
+        <w:ind w:left="5760" w:hanging="360"/>
+      </w:pPr>
+    </w:lvl>
+    <w:lvl w:ilvl="8" w:tplc="040C001B" w:tentative="1">
+      <w:start w:val="1"/>
+      <w:numFmt w:val="lowerRoman"/>
+      <w:lvlText w:val="%9."/>
+      <w:lvlJc w:val="right"/>
+      <w:pPr>
+        <w:ind w:left="6480" w:hanging="180"/>
+      </w:pPr>
+    </w:lvl>
+  </w:abstractNum>
+  <w:abstractNum w:abstractNumId="33">
     <w:nsid w:val="67B90090"/>
     <w:multiLevelType w:val="hybridMultilevel"/>
     <w:tmpl w:val="6DDCF3B8"/>
@@ -7980,7 +9695,7 @@
       </w:rPr>
     </w:lvl>
   </w:abstractNum>
-  <w:abstractNum w:abstractNumId="22">
+  <w:abstractNum w:abstractNumId="34">
     <w:nsid w:val="69702E0C"/>
     <w:multiLevelType w:val="hybridMultilevel"/>
     <w:tmpl w:val="977A8D9A"/>
@@ -8069,7 +9784,7 @@
       </w:pPr>
     </w:lvl>
   </w:abstractNum>
-  <w:abstractNum w:abstractNumId="23">
+  <w:abstractNum w:abstractNumId="35">
     <w:nsid w:val="6D77494F"/>
     <w:multiLevelType w:val="hybridMultilevel"/>
     <w:tmpl w:val="635C16F2"/>
@@ -8182,7 +9897,93 @@
       </w:rPr>
     </w:lvl>
   </w:abstractNum>
-  <w:abstractNum w:abstractNumId="24">
+  <w:abstractNum w:abstractNumId="36">
+    <w:nsid w:val="6E20072F"/>
+    <w:multiLevelType w:val="hybridMultilevel"/>
+    <w:tmpl w:val="AC80301E"/>
+    <w:lvl w:ilvl="0" w:tplc="040C000F">
+      <w:start w:val="1"/>
+      <w:numFmt w:val="decimal"/>
+      <w:lvlText w:val="%1."/>
+      <w:lvlJc w:val="left"/>
+      <w:pPr>
+        <w:ind w:left="1068" w:hanging="360"/>
+      </w:pPr>
+    </w:lvl>
+    <w:lvl w:ilvl="1" w:tplc="040C0019">
+      <w:start w:val="1"/>
+      <w:numFmt w:val="lowerLetter"/>
+      <w:lvlText w:val="%2."/>
+      <w:lvlJc w:val="left"/>
+      <w:pPr>
+        <w:ind w:left="1788" w:hanging="360"/>
+      </w:pPr>
+    </w:lvl>
+    <w:lvl w:ilvl="2" w:tplc="040C001B" w:tentative="1">
+      <w:start w:val="1"/>
+      <w:numFmt w:val="lowerRoman"/>
+      <w:lvlText w:val="%3."/>
+      <w:lvlJc w:val="right"/>
+      <w:pPr>
+        <w:ind w:left="2508" w:hanging="180"/>
+      </w:pPr>
+    </w:lvl>
+    <w:lvl w:ilvl="3" w:tplc="040C000F" w:tentative="1">
+      <w:start w:val="1"/>
+      <w:numFmt w:val="decimal"/>
+      <w:lvlText w:val="%4."/>
+      <w:lvlJc w:val="left"/>
+      <w:pPr>
+        <w:ind w:left="3228" w:hanging="360"/>
+      </w:pPr>
+    </w:lvl>
+    <w:lvl w:ilvl="4" w:tplc="040C0019" w:tentative="1">
+      <w:start w:val="1"/>
+      <w:numFmt w:val="lowerLetter"/>
+      <w:lvlText w:val="%5."/>
+      <w:lvlJc w:val="left"/>
+      <w:pPr>
+        <w:ind w:left="3948" w:hanging="360"/>
+      </w:pPr>
+    </w:lvl>
+    <w:lvl w:ilvl="5" w:tplc="040C001B" w:tentative="1">
+      <w:start w:val="1"/>
+      <w:numFmt w:val="lowerRoman"/>
+      <w:lvlText w:val="%6."/>
+      <w:lvlJc w:val="right"/>
+      <w:pPr>
+        <w:ind w:left="4668" w:hanging="180"/>
+      </w:pPr>
+    </w:lvl>
+    <w:lvl w:ilvl="6" w:tplc="040C000F" w:tentative="1">
+      <w:start w:val="1"/>
+      <w:numFmt w:val="decimal"/>
+      <w:lvlText w:val="%7."/>
+      <w:lvlJc w:val="left"/>
+      <w:pPr>
+        <w:ind w:left="5388" w:hanging="360"/>
+      </w:pPr>
+    </w:lvl>
+    <w:lvl w:ilvl="7" w:tplc="040C0019" w:tentative="1">
+      <w:start w:val="1"/>
+      <w:numFmt w:val="lowerLetter"/>
+      <w:lvlText w:val="%8."/>
+      <w:lvlJc w:val="left"/>
+      <w:pPr>
+        <w:ind w:left="6108" w:hanging="360"/>
+      </w:pPr>
+    </w:lvl>
+    <w:lvl w:ilvl="8" w:tplc="040C001B" w:tentative="1">
+      <w:start w:val="1"/>
+      <w:numFmt w:val="lowerRoman"/>
+      <w:lvlText w:val="%9."/>
+      <w:lvlJc w:val="right"/>
+      <w:pPr>
+        <w:ind w:left="6828" w:hanging="180"/>
+      </w:pPr>
+    </w:lvl>
+  </w:abstractNum>
+  <w:abstractNum w:abstractNumId="37">
     <w:nsid w:val="6FFA1D63"/>
     <w:multiLevelType w:val="hybridMultilevel"/>
     <w:tmpl w:val="27C4DD06"/>
@@ -8295,7 +10096,96 @@
       </w:rPr>
     </w:lvl>
   </w:abstractNum>
-  <w:abstractNum w:abstractNumId="25">
+  <w:abstractNum w:abstractNumId="38">
+    <w:nsid w:val="70680B78"/>
+    <w:multiLevelType w:val="hybridMultilevel"/>
+    <w:tmpl w:val="201E9B86"/>
+    <w:lvl w:ilvl="0" w:tplc="D3C6DEF2">
+      <w:start w:val="1"/>
+      <w:numFmt w:val="decimal"/>
+      <w:lvlText w:val="%1."/>
+      <w:lvlJc w:val="left"/>
+      <w:pPr>
+        <w:ind w:left="720" w:hanging="720"/>
+      </w:pPr>
+      <w:rPr>
+        <w:rFonts w:hint="default"/>
+      </w:rPr>
+    </w:lvl>
+    <w:lvl w:ilvl="1" w:tplc="040C0019">
+      <w:start w:val="1"/>
+      <w:numFmt w:val="lowerLetter"/>
+      <w:lvlText w:val="%2."/>
+      <w:lvlJc w:val="left"/>
+      <w:pPr>
+        <w:ind w:left="1080" w:hanging="360"/>
+      </w:pPr>
+    </w:lvl>
+    <w:lvl w:ilvl="2" w:tplc="040C001B">
+      <w:start w:val="1"/>
+      <w:numFmt w:val="lowerRoman"/>
+      <w:lvlText w:val="%3."/>
+      <w:lvlJc w:val="right"/>
+      <w:pPr>
+        <w:ind w:left="1800" w:hanging="180"/>
+      </w:pPr>
+    </w:lvl>
+    <w:lvl w:ilvl="3" w:tplc="040C000F">
+      <w:start w:val="1"/>
+      <w:numFmt w:val="decimal"/>
+      <w:lvlText w:val="%4."/>
+      <w:lvlJc w:val="left"/>
+      <w:pPr>
+        <w:ind w:left="2520" w:hanging="360"/>
+      </w:pPr>
+    </w:lvl>
+    <w:lvl w:ilvl="4" w:tplc="040C0019" w:tentative="1">
+      <w:start w:val="1"/>
+      <w:numFmt w:val="lowerLetter"/>
+      <w:lvlText w:val="%5."/>
+      <w:lvlJc w:val="left"/>
+      <w:pPr>
+        <w:ind w:left="3240" w:hanging="360"/>
+      </w:pPr>
+    </w:lvl>
+    <w:lvl w:ilvl="5" w:tplc="040C001B" w:tentative="1">
+      <w:start w:val="1"/>
+      <w:numFmt w:val="lowerRoman"/>
+      <w:lvlText w:val="%6."/>
+      <w:lvlJc w:val="right"/>
+      <w:pPr>
+        <w:ind w:left="3960" w:hanging="180"/>
+      </w:pPr>
+    </w:lvl>
+    <w:lvl w:ilvl="6" w:tplc="040C000F" w:tentative="1">
+      <w:start w:val="1"/>
+      <w:numFmt w:val="decimal"/>
+      <w:lvlText w:val="%7."/>
+      <w:lvlJc w:val="left"/>
+      <w:pPr>
+        <w:ind w:left="4680" w:hanging="360"/>
+      </w:pPr>
+    </w:lvl>
+    <w:lvl w:ilvl="7" w:tplc="040C0019" w:tentative="1">
+      <w:start w:val="1"/>
+      <w:numFmt w:val="lowerLetter"/>
+      <w:lvlText w:val="%8."/>
+      <w:lvlJc w:val="left"/>
+      <w:pPr>
+        <w:ind w:left="5400" w:hanging="360"/>
+      </w:pPr>
+    </w:lvl>
+    <w:lvl w:ilvl="8" w:tplc="040C001B" w:tentative="1">
+      <w:start w:val="1"/>
+      <w:numFmt w:val="lowerRoman"/>
+      <w:lvlText w:val="%9."/>
+      <w:lvlJc w:val="right"/>
+      <w:pPr>
+        <w:ind w:left="6120" w:hanging="180"/>
+      </w:pPr>
+    </w:lvl>
+  </w:abstractNum>
+  <w:abstractNum w:abstractNumId="39">
     <w:nsid w:val="72062C77"/>
     <w:multiLevelType w:val="hybridMultilevel"/>
     <w:tmpl w:val="FEE2C402"/>
@@ -8408,7 +10298,7 @@
       </w:rPr>
     </w:lvl>
   </w:abstractNum>
-  <w:abstractNum w:abstractNumId="26">
+  <w:abstractNum w:abstractNumId="40">
     <w:nsid w:val="7283495A"/>
     <w:multiLevelType w:val="hybridMultilevel"/>
     <w:tmpl w:val="63982AD2"/>
@@ -8497,7 +10387,7 @@
       </w:pPr>
     </w:lvl>
   </w:abstractNum>
-  <w:abstractNum w:abstractNumId="27">
+  <w:abstractNum w:abstractNumId="41">
     <w:nsid w:val="79DB2294"/>
     <w:multiLevelType w:val="hybridMultilevel"/>
     <w:tmpl w:val="E25C909E"/>
@@ -8586,7 +10476,7 @@
       </w:pPr>
     </w:lvl>
   </w:abstractNum>
-  <w:abstractNum w:abstractNumId="28">
+  <w:abstractNum w:abstractNumId="42">
     <w:nsid w:val="7B107432"/>
     <w:multiLevelType w:val="hybridMultilevel"/>
     <w:tmpl w:val="598E0EA0"/>
@@ -8675,10 +10565,10 @@
       </w:pPr>
     </w:lvl>
   </w:abstractNum>
-  <w:abstractNum w:abstractNumId="29">
+  <w:abstractNum w:abstractNumId="43">
     <w:nsid w:val="7DB13B2A"/>
     <w:multiLevelType w:val="hybridMultilevel"/>
-    <w:tmpl w:val="87622206"/>
+    <w:tmpl w:val="99EC8450"/>
     <w:lvl w:ilvl="0" w:tplc="899CA3AC">
       <w:start w:val="1"/>
       <w:numFmt w:val="upperRoman"/>
@@ -8691,7 +10581,7 @@
         <w:rFonts w:hint="default"/>
       </w:rPr>
     </w:lvl>
-    <w:lvl w:ilvl="1" w:tplc="040C0019" w:tentative="1">
+    <w:lvl w:ilvl="1" w:tplc="040C0019">
       <w:start w:val="1"/>
       <w:numFmt w:val="lowerLetter"/>
       <w:lvlText w:val="%2."/>
@@ -8700,7 +10590,7 @@
         <w:ind w:left="1080" w:hanging="360"/>
       </w:pPr>
     </w:lvl>
-    <w:lvl w:ilvl="2" w:tplc="040C001B" w:tentative="1">
+    <w:lvl w:ilvl="2" w:tplc="040C001B">
       <w:start w:val="1"/>
       <w:numFmt w:val="lowerRoman"/>
       <w:lvlText w:val="%3."/>
@@ -8709,7 +10599,7 @@
         <w:ind w:left="1800" w:hanging="180"/>
       </w:pPr>
     </w:lvl>
-    <w:lvl w:ilvl="3" w:tplc="040C000F" w:tentative="1">
+    <w:lvl w:ilvl="3" w:tplc="040C000F">
       <w:start w:val="1"/>
       <w:numFmt w:val="decimal"/>
       <w:lvlText w:val="%4."/>
@@ -8764,95 +10654,318 @@
       </w:pPr>
     </w:lvl>
   </w:abstractNum>
+  <w:abstractNum w:abstractNumId="44">
+    <w:nsid w:val="7F3E45F4"/>
+    <w:multiLevelType w:val="hybridMultilevel"/>
+    <w:tmpl w:val="DB3ADD8E"/>
+    <w:lvl w:ilvl="0" w:tplc="040C000F">
+      <w:start w:val="1"/>
+      <w:numFmt w:val="decimal"/>
+      <w:lvlText w:val="%1."/>
+      <w:lvlJc w:val="left"/>
+      <w:pPr>
+        <w:ind w:left="1068" w:hanging="360"/>
+      </w:pPr>
+    </w:lvl>
+    <w:lvl w:ilvl="1" w:tplc="040C0019">
+      <w:start w:val="1"/>
+      <w:numFmt w:val="lowerLetter"/>
+      <w:lvlText w:val="%2."/>
+      <w:lvlJc w:val="left"/>
+      <w:pPr>
+        <w:ind w:left="1788" w:hanging="360"/>
+      </w:pPr>
+    </w:lvl>
+    <w:lvl w:ilvl="2" w:tplc="040C001B" w:tentative="1">
+      <w:start w:val="1"/>
+      <w:numFmt w:val="lowerRoman"/>
+      <w:lvlText w:val="%3."/>
+      <w:lvlJc w:val="right"/>
+      <w:pPr>
+        <w:ind w:left="2508" w:hanging="180"/>
+      </w:pPr>
+    </w:lvl>
+    <w:lvl w:ilvl="3" w:tplc="040C000F" w:tentative="1">
+      <w:start w:val="1"/>
+      <w:numFmt w:val="decimal"/>
+      <w:lvlText w:val="%4."/>
+      <w:lvlJc w:val="left"/>
+      <w:pPr>
+        <w:ind w:left="3228" w:hanging="360"/>
+      </w:pPr>
+    </w:lvl>
+    <w:lvl w:ilvl="4" w:tplc="040C0019" w:tentative="1">
+      <w:start w:val="1"/>
+      <w:numFmt w:val="lowerLetter"/>
+      <w:lvlText w:val="%5."/>
+      <w:lvlJc w:val="left"/>
+      <w:pPr>
+        <w:ind w:left="3948" w:hanging="360"/>
+      </w:pPr>
+    </w:lvl>
+    <w:lvl w:ilvl="5" w:tplc="040C001B" w:tentative="1">
+      <w:start w:val="1"/>
+      <w:numFmt w:val="lowerRoman"/>
+      <w:lvlText w:val="%6."/>
+      <w:lvlJc w:val="right"/>
+      <w:pPr>
+        <w:ind w:left="4668" w:hanging="180"/>
+      </w:pPr>
+    </w:lvl>
+    <w:lvl w:ilvl="6" w:tplc="040C000F" w:tentative="1">
+      <w:start w:val="1"/>
+      <w:numFmt w:val="decimal"/>
+      <w:lvlText w:val="%7."/>
+      <w:lvlJc w:val="left"/>
+      <w:pPr>
+        <w:ind w:left="5388" w:hanging="360"/>
+      </w:pPr>
+    </w:lvl>
+    <w:lvl w:ilvl="7" w:tplc="040C0019" w:tentative="1">
+      <w:start w:val="1"/>
+      <w:numFmt w:val="lowerLetter"/>
+      <w:lvlText w:val="%8."/>
+      <w:lvlJc w:val="left"/>
+      <w:pPr>
+        <w:ind w:left="6108" w:hanging="360"/>
+      </w:pPr>
+    </w:lvl>
+    <w:lvl w:ilvl="8" w:tplc="040C001B" w:tentative="1">
+      <w:start w:val="1"/>
+      <w:numFmt w:val="lowerRoman"/>
+      <w:lvlText w:val="%9."/>
+      <w:lvlJc w:val="right"/>
+      <w:pPr>
+        <w:ind w:left="6828" w:hanging="180"/>
+      </w:pPr>
+    </w:lvl>
+  </w:abstractNum>
+  <w:abstractNum w:abstractNumId="45">
+    <w:nsid w:val="7F6804F1"/>
+    <w:multiLevelType w:val="hybridMultilevel"/>
+    <w:tmpl w:val="196CA7B8"/>
+    <w:lvl w:ilvl="0" w:tplc="D3C6DEF2">
+      <w:start w:val="1"/>
+      <w:numFmt w:val="decimal"/>
+      <w:lvlText w:val="%1."/>
+      <w:lvlJc w:val="left"/>
+      <w:pPr>
+        <w:ind w:left="720" w:hanging="720"/>
+      </w:pPr>
+      <w:rPr>
+        <w:rFonts w:hint="default"/>
+      </w:rPr>
+    </w:lvl>
+    <w:lvl w:ilvl="1" w:tplc="040C0019">
+      <w:start w:val="1"/>
+      <w:numFmt w:val="lowerLetter"/>
+      <w:lvlText w:val="%2."/>
+      <w:lvlJc w:val="left"/>
+      <w:pPr>
+        <w:ind w:left="1080" w:hanging="360"/>
+      </w:pPr>
+    </w:lvl>
+    <w:lvl w:ilvl="2" w:tplc="040C001B">
+      <w:start w:val="1"/>
+      <w:numFmt w:val="lowerRoman"/>
+      <w:lvlText w:val="%3."/>
+      <w:lvlJc w:val="right"/>
+      <w:pPr>
+        <w:ind w:left="1800" w:hanging="180"/>
+      </w:pPr>
+    </w:lvl>
+    <w:lvl w:ilvl="3" w:tplc="040C000F">
+      <w:start w:val="1"/>
+      <w:numFmt w:val="decimal"/>
+      <w:lvlText w:val="%4."/>
+      <w:lvlJc w:val="left"/>
+      <w:pPr>
+        <w:ind w:left="2520" w:hanging="360"/>
+      </w:pPr>
+    </w:lvl>
+    <w:lvl w:ilvl="4" w:tplc="040C0019" w:tentative="1">
+      <w:start w:val="1"/>
+      <w:numFmt w:val="lowerLetter"/>
+      <w:lvlText w:val="%5."/>
+      <w:lvlJc w:val="left"/>
+      <w:pPr>
+        <w:ind w:left="3240" w:hanging="360"/>
+      </w:pPr>
+    </w:lvl>
+    <w:lvl w:ilvl="5" w:tplc="040C001B" w:tentative="1">
+      <w:start w:val="1"/>
+      <w:numFmt w:val="lowerRoman"/>
+      <w:lvlText w:val="%6."/>
+      <w:lvlJc w:val="right"/>
+      <w:pPr>
+        <w:ind w:left="3960" w:hanging="180"/>
+      </w:pPr>
+    </w:lvl>
+    <w:lvl w:ilvl="6" w:tplc="040C000F" w:tentative="1">
+      <w:start w:val="1"/>
+      <w:numFmt w:val="decimal"/>
+      <w:lvlText w:val="%7."/>
+      <w:lvlJc w:val="left"/>
+      <w:pPr>
+        <w:ind w:left="4680" w:hanging="360"/>
+      </w:pPr>
+    </w:lvl>
+    <w:lvl w:ilvl="7" w:tplc="040C0019" w:tentative="1">
+      <w:start w:val="1"/>
+      <w:numFmt w:val="lowerLetter"/>
+      <w:lvlText w:val="%8."/>
+      <w:lvlJc w:val="left"/>
+      <w:pPr>
+        <w:ind w:left="5400" w:hanging="360"/>
+      </w:pPr>
+    </w:lvl>
+    <w:lvl w:ilvl="8" w:tplc="040C001B" w:tentative="1">
+      <w:start w:val="1"/>
+      <w:numFmt w:val="lowerRoman"/>
+      <w:lvlText w:val="%9."/>
+      <w:lvlJc w:val="right"/>
+      <w:pPr>
+        <w:ind w:left="6120" w:hanging="180"/>
+      </w:pPr>
+    </w:lvl>
+  </w:abstractNum>
   <w:num w:numId="1">
-    <w:abstractNumId w:val="29"/>
+    <w:abstractNumId w:val="43"/>
   </w:num>
   <w:num w:numId="2">
-    <w:abstractNumId w:val="14"/>
+    <w:abstractNumId w:val="18"/>
   </w:num>
   <w:num w:numId="3">
-    <w:abstractNumId w:val="21"/>
+    <w:abstractNumId w:val="33"/>
   </w:num>
   <w:num w:numId="4">
-    <w:abstractNumId w:val="4"/>
+    <w:abstractNumId w:val="5"/>
   </w:num>
   <w:num w:numId="5">
     <w:abstractNumId w:val="1"/>
   </w:num>
   <w:num w:numId="6">
-    <w:abstractNumId w:val="11"/>
+    <w:abstractNumId w:val="15"/>
   </w:num>
   <w:num w:numId="7">
-    <w:abstractNumId w:val="10"/>
+    <w:abstractNumId w:val="12"/>
   </w:num>
   <w:num w:numId="8">
-    <w:abstractNumId w:val="8"/>
+    <w:abstractNumId w:val="9"/>
   </w:num>
   <w:num w:numId="9">
+    <w:abstractNumId w:val="20"/>
+  </w:num>
+  <w:num w:numId="10">
+    <w:abstractNumId w:val="39"/>
+  </w:num>
+  <w:num w:numId="11">
+    <w:abstractNumId w:val="7"/>
+  </w:num>
+  <w:num w:numId="12">
+    <w:abstractNumId w:val="17"/>
+  </w:num>
+  <w:num w:numId="13">
     <w:abstractNumId w:val="16"/>
   </w:num>
-  <w:num w:numId="10">
-    <w:abstractNumId w:val="25"/>
-  </w:num>
-  <w:num w:numId="11">
-    <w:abstractNumId w:val="6"/>
-  </w:num>
-  <w:num w:numId="12">
-    <w:abstractNumId w:val="13"/>
-  </w:num>
-  <w:num w:numId="13">
-    <w:abstractNumId w:val="12"/>
-  </w:num>
   <w:num w:numId="14">
-    <w:abstractNumId w:val="15"/>
+    <w:abstractNumId w:val="19"/>
   </w:num>
   <w:num w:numId="15">
     <w:abstractNumId w:val="0"/>
   </w:num>
   <w:num w:numId="16">
-    <w:abstractNumId w:val="19"/>
+    <w:abstractNumId w:val="25"/>
   </w:num>
   <w:num w:numId="17">
     <w:abstractNumId w:val="2"/>
   </w:num>
   <w:num w:numId="18">
+    <w:abstractNumId w:val="37"/>
+  </w:num>
+  <w:num w:numId="19">
+    <w:abstractNumId w:val="23"/>
+  </w:num>
+  <w:num w:numId="20">
+    <w:abstractNumId w:val="4"/>
+  </w:num>
+  <w:num w:numId="21">
+    <w:abstractNumId w:val="34"/>
+  </w:num>
+  <w:num w:numId="22">
+    <w:abstractNumId w:val="21"/>
+  </w:num>
+  <w:num w:numId="23">
+    <w:abstractNumId w:val="26"/>
+  </w:num>
+  <w:num w:numId="24">
+    <w:abstractNumId w:val="10"/>
+  </w:num>
+  <w:num w:numId="25">
+    <w:abstractNumId w:val="6"/>
+  </w:num>
+  <w:num w:numId="26">
+    <w:abstractNumId w:val="41"/>
+  </w:num>
+  <w:num w:numId="27">
+    <w:abstractNumId w:val="42"/>
+  </w:num>
+  <w:num w:numId="28">
+    <w:abstractNumId w:val="35"/>
+  </w:num>
+  <w:num w:numId="29">
+    <w:abstractNumId w:val="8"/>
+  </w:num>
+  <w:num w:numId="30">
+    <w:abstractNumId w:val="40"/>
+  </w:num>
+  <w:num w:numId="31">
+    <w:abstractNumId w:val="22"/>
+  </w:num>
+  <w:num w:numId="32">
+    <w:abstractNumId w:val="14"/>
+  </w:num>
+  <w:num w:numId="33">
+    <w:abstractNumId w:val="38"/>
+  </w:num>
+  <w:num w:numId="34">
+    <w:abstractNumId w:val="32"/>
+  </w:num>
+  <w:num w:numId="35">
+    <w:abstractNumId w:val="3"/>
+  </w:num>
+  <w:num w:numId="36">
+    <w:abstractNumId w:val="28"/>
+  </w:num>
+  <w:num w:numId="37">
     <w:abstractNumId w:val="24"/>
   </w:num>
-  <w:num w:numId="19">
-    <w:abstractNumId w:val="18"/>
+  <w:num w:numId="38">
+    <w:abstractNumId w:val="29"/>
   </w:num>
-  <w:num w:numId="20">
-    <w:abstractNumId w:val="3"/>
+  <w:num w:numId="39">
+    <w:abstractNumId w:val="13"/>
   </w:num>
-  <w:num w:numId="21">
-    <w:abstractNumId w:val="22"/>
+  <w:num w:numId="40">
+    <w:abstractNumId w:val="31"/>
   </w:num>
-  <w:num w:numId="22">
-    <w:abstractNumId w:val="17"/>
+  <w:num w:numId="41">
+    <w:abstractNumId w:val="30"/>
   </w:num>
-  <w:num w:numId="23">
-    <w:abstractNumId w:val="20"/>
+  <w:num w:numId="42">
+    <w:abstractNumId w:val="45"/>
   </w:num>
-  <w:num w:numId="24">
-    <w:abstractNumId w:val="9"/>
+  <w:num w:numId="43">
+    <w:abstractNumId w:val="36"/>
   </w:num>
-  <w:num w:numId="25">
-    <w:abstractNumId w:val="5"/>
+  <w:num w:numId="44">
+    <w:abstractNumId w:val="11"/>
   </w:num>
-  <w:num w:numId="26">
+  <w:num w:numId="45">
+    <w:abstractNumId w:val="44"/>
+  </w:num>
+  <w:num w:numId="46">
     <w:abstractNumId w:val="27"/>
-  </w:num>
-  <w:num w:numId="27">
-    <w:abstractNumId w:val="28"/>
-  </w:num>
-  <w:num w:numId="28">
-    <w:abstractNumId w:val="23"/>
-  </w:num>
-  <w:num w:numId="29">
-    <w:abstractNumId w:val="7"/>
-  </w:num>
-  <w:num w:numId="30">
-    <w:abstractNumId w:val="26"/>
   </w:num>
 </w:numbering>
 </file>
@@ -10835,40 +12948,40 @@
     </dgm:pt>
   </dgm:ptLst>
   <dgm:cxnLst>
+    <dgm:cxn modelId="{D8BD60B1-2AEB-4D37-B60B-2094CFA0871F}" type="presOf" srcId="{19605E50-E17B-4137-9517-ED6363FE269B}" destId="{E9279FF9-326F-4A4A-B2ED-1B600B808B5F}" srcOrd="0" destOrd="0" presId="urn:microsoft.com/office/officeart/2005/8/layout/process1"/>
+    <dgm:cxn modelId="{9C06BE59-CDCD-49AE-9431-F865E0A69D88}" type="presOf" srcId="{37F8450D-834F-4A78-A581-CC422464C5B8}" destId="{0F382012-6AA3-4B33-943E-5F2E96F300E6}" srcOrd="0" destOrd="0" presId="urn:microsoft.com/office/officeart/2005/8/layout/process1"/>
     <dgm:cxn modelId="{309F3E61-379B-4601-B0CC-C2DDF05166BC}" srcId="{19605E50-E17B-4137-9517-ED6363FE269B}" destId="{1032A8D2-A98D-42F2-945B-BFF8CCF50348}" srcOrd="0" destOrd="0" parTransId="{9FC9A989-25C7-4EE9-B90C-3F59B98E27A1}" sibTransId="{9CA28547-5159-43B8-AA8F-07B8BC6AAE22}"/>
-    <dgm:cxn modelId="{765506AD-8E83-4811-9841-06637FAC8717}" type="presOf" srcId="{37F8450D-834F-4A78-A581-CC422464C5B8}" destId="{0F382012-6AA3-4B33-943E-5F2E96F300E6}" srcOrd="0" destOrd="0" presId="urn:microsoft.com/office/officeart/2005/8/layout/process1"/>
-    <dgm:cxn modelId="{85FADAAE-D511-4566-9DE2-45FE7A3311D3}" type="presOf" srcId="{232470B8-0F7B-480D-9CE3-26023C517B34}" destId="{ADD322FA-82EB-40CA-A877-848B0383AB49}" srcOrd="0" destOrd="0" presId="urn:microsoft.com/office/officeart/2005/8/layout/process1"/>
+    <dgm:cxn modelId="{632509CB-86AB-45D6-AFA6-27F85E420061}" type="presOf" srcId="{9D9E7F58-463C-4CB4-A958-CD9FC730A098}" destId="{F49DBC4E-EB28-4E4C-9D5D-31F1A6804D2D}" srcOrd="0" destOrd="0" presId="urn:microsoft.com/office/officeart/2005/8/layout/process1"/>
+    <dgm:cxn modelId="{C5A637CA-83B9-420F-9CB7-500F6F8CC91E}" type="presOf" srcId="{4139F7A5-CFDF-46C6-9757-9C8723AFCFB2}" destId="{7E5BC906-9033-4369-92B2-CBDE37252FD7}" srcOrd="0" destOrd="0" presId="urn:microsoft.com/office/officeart/2005/8/layout/process1"/>
+    <dgm:cxn modelId="{B44C79F5-1D60-4448-A150-331A8ACC976F}" type="presOf" srcId="{9CA28547-5159-43B8-AA8F-07B8BC6AAE22}" destId="{321C2FF0-B18F-48D6-A641-8398F834E87F}" srcOrd="1" destOrd="0" presId="urn:microsoft.com/office/officeart/2005/8/layout/process1"/>
     <dgm:cxn modelId="{99602ECF-9188-4E72-9412-391F2AB97FDE}" srcId="{19605E50-E17B-4137-9517-ED6363FE269B}" destId="{D0B22926-5032-4C04-87D6-4B105AB0F4DD}" srcOrd="2" destOrd="0" parTransId="{6DA84FE8-4241-4BD2-8177-EA1D3A996B43}" sibTransId="{4139F7A5-CFDF-46C6-9757-9C8723AFCFB2}"/>
-    <dgm:cxn modelId="{2F0560AB-9089-4B73-94E2-A7D2F892EF9B}" type="presOf" srcId="{232470B8-0F7B-480D-9CE3-26023C517B34}" destId="{5717344C-4E16-470F-986D-E439771097DF}" srcOrd="1" destOrd="0" presId="urn:microsoft.com/office/officeart/2005/8/layout/process1"/>
-    <dgm:cxn modelId="{7D4D67E2-9F61-4C14-AB92-52024E9A4841}" type="presOf" srcId="{9CA28547-5159-43B8-AA8F-07B8BC6AAE22}" destId="{2C0327BC-4D9B-4C5F-9D6E-EE84034FC7CC}" srcOrd="0" destOrd="0" presId="urn:microsoft.com/office/officeart/2005/8/layout/process1"/>
-    <dgm:cxn modelId="{31AEEC2F-2022-4DF7-BA86-F5D86BA98F63}" type="presOf" srcId="{D0B22926-5032-4C04-87D6-4B105AB0F4DD}" destId="{31BB5383-ED1A-471F-80B4-610D9BF8A0DD}" srcOrd="0" destOrd="0" presId="urn:microsoft.com/office/officeart/2005/8/layout/process1"/>
-    <dgm:cxn modelId="{8174FCE3-4620-48E2-A6D5-CD5CDC417A52}" type="presOf" srcId="{19605E50-E17B-4137-9517-ED6363FE269B}" destId="{E9279FF9-326F-4A4A-B2ED-1B600B808B5F}" srcOrd="0" destOrd="0" presId="urn:microsoft.com/office/officeart/2005/8/layout/process1"/>
+    <dgm:cxn modelId="{F4E12437-F602-4B33-8303-CB9BA36277A0}" type="presOf" srcId="{9CA28547-5159-43B8-AA8F-07B8BC6AAE22}" destId="{2C0327BC-4D9B-4C5F-9D6E-EE84034FC7CC}" srcOrd="0" destOrd="0" presId="urn:microsoft.com/office/officeart/2005/8/layout/process1"/>
+    <dgm:cxn modelId="{8A907BFD-6180-4615-AD50-735EE3F49AD3}" type="presOf" srcId="{4139F7A5-CFDF-46C6-9757-9C8723AFCFB2}" destId="{5158111A-3F56-4779-A809-1CA1C268191A}" srcOrd="1" destOrd="0" presId="urn:microsoft.com/office/officeart/2005/8/layout/process1"/>
     <dgm:cxn modelId="{CC5EAEA3-B452-4A0B-97C4-80D95D49A58B}" srcId="{19605E50-E17B-4137-9517-ED6363FE269B}" destId="{37F8450D-834F-4A78-A581-CC422464C5B8}" srcOrd="1" destOrd="0" parTransId="{E56D8EC9-E383-4C82-8FC7-6C10CC5F0AC5}" sibTransId="{9D9E7F58-463C-4CB4-A958-CD9FC730A098}"/>
-    <dgm:cxn modelId="{6336A547-6DE9-405E-9B02-31EB3D8E0A13}" type="presOf" srcId="{F9968A1B-14F9-4DEA-ACB1-1B2E75A1920F}" destId="{F6AA9954-3392-42F0-96EF-CDE3BBE33BB8}" srcOrd="0" destOrd="0" presId="urn:microsoft.com/office/officeart/2005/8/layout/process1"/>
-    <dgm:cxn modelId="{25B08BC2-0249-4641-ACBB-29ABDA8ECBDA}" type="presOf" srcId="{5BCC36B2-EC4D-455D-9A1D-9BD3E9D41068}" destId="{2AFAFA4F-5E63-4570-BEC1-6D8373608A27}" srcOrd="0" destOrd="1" presId="urn:microsoft.com/office/officeart/2005/8/layout/process1"/>
-    <dgm:cxn modelId="{37A829FF-3AD5-4009-93DA-E5D28D9CED6F}" type="presOf" srcId="{4139F7A5-CFDF-46C6-9757-9C8723AFCFB2}" destId="{5158111A-3F56-4779-A809-1CA1C268191A}" srcOrd="1" destOrd="0" presId="urn:microsoft.com/office/officeart/2005/8/layout/process1"/>
-    <dgm:cxn modelId="{D2478AEA-0EFB-402F-94A0-B5C4F55DBB27}" type="presOf" srcId="{9D9E7F58-463C-4CB4-A958-CD9FC730A098}" destId="{F49DBC4E-EB28-4E4C-9D5D-31F1A6804D2D}" srcOrd="0" destOrd="0" presId="urn:microsoft.com/office/officeart/2005/8/layout/process1"/>
+    <dgm:cxn modelId="{CD25F10B-3932-440D-8F61-00DBD5E8044D}" type="presOf" srcId="{232470B8-0F7B-480D-9CE3-26023C517B34}" destId="{5717344C-4E16-470F-986D-E439771097DF}" srcOrd="1" destOrd="0" presId="urn:microsoft.com/office/officeart/2005/8/layout/process1"/>
+    <dgm:cxn modelId="{4BD68E45-2A36-441D-8633-051F439B81B7}" type="presOf" srcId="{1032A8D2-A98D-42F2-945B-BFF8CCF50348}" destId="{FA9AC8E0-6D8A-467C-85A4-1C770A242712}" srcOrd="0" destOrd="0" presId="urn:microsoft.com/office/officeart/2005/8/layout/process1"/>
+    <dgm:cxn modelId="{9921E915-39CE-4674-9726-89AD029AB330}" type="presOf" srcId="{F9968A1B-14F9-4DEA-ACB1-1B2E75A1920F}" destId="{F6AA9954-3392-42F0-96EF-CDE3BBE33BB8}" srcOrd="0" destOrd="0" presId="urn:microsoft.com/office/officeart/2005/8/layout/process1"/>
     <dgm:cxn modelId="{C1306ADB-54DD-40F7-AC12-13197F53825E}" srcId="{19605E50-E17B-4137-9517-ED6363FE269B}" destId="{568600FC-F8F0-4240-A7C5-35839851D193}" srcOrd="3" destOrd="0" parTransId="{B87868CC-5810-4E8E-87EA-23DA4D57200C}" sibTransId="{232470B8-0F7B-480D-9CE3-26023C517B34}"/>
+    <dgm:cxn modelId="{BE0CB272-42A1-4CD1-AA14-93020A68AACC}" type="presOf" srcId="{568600FC-F8F0-4240-A7C5-35839851D193}" destId="{2AFAFA4F-5E63-4570-BEC1-6D8373608A27}" srcOrd="0" destOrd="0" presId="urn:microsoft.com/office/officeart/2005/8/layout/process1"/>
+    <dgm:cxn modelId="{03585D06-F08E-45A5-A369-6849EF8EA912}" type="presOf" srcId="{5BCC36B2-EC4D-455D-9A1D-9BD3E9D41068}" destId="{2AFAFA4F-5E63-4570-BEC1-6D8373608A27}" srcOrd="0" destOrd="1" presId="urn:microsoft.com/office/officeart/2005/8/layout/process1"/>
     <dgm:cxn modelId="{03680FFD-C28D-4249-A937-E62ABE8CD7B4}" srcId="{568600FC-F8F0-4240-A7C5-35839851D193}" destId="{5BCC36B2-EC4D-455D-9A1D-9BD3E9D41068}" srcOrd="0" destOrd="0" parTransId="{F6A37537-F7E2-4BFF-9502-703993DC8075}" sibTransId="{AA602AFD-FAA3-4DB4-878F-84FF05766F7C}"/>
     <dgm:cxn modelId="{FBA45BE2-74B2-4D31-9196-9F621DD62ECE}" srcId="{19605E50-E17B-4137-9517-ED6363FE269B}" destId="{F9968A1B-14F9-4DEA-ACB1-1B2E75A1920F}" srcOrd="4" destOrd="0" parTransId="{94CF8D02-385F-484F-B484-869B4CF178C8}" sibTransId="{8EC05E55-6C69-4E00-AD1E-339CB17D60DE}"/>
-    <dgm:cxn modelId="{CA206181-10D8-4D06-B6E4-0ED2CFD0F8AE}" type="presOf" srcId="{9CA28547-5159-43B8-AA8F-07B8BC6AAE22}" destId="{321C2FF0-B18F-48D6-A641-8398F834E87F}" srcOrd="1" destOrd="0" presId="urn:microsoft.com/office/officeart/2005/8/layout/process1"/>
-    <dgm:cxn modelId="{8C72FB9C-7108-40E9-9C80-FA8B259185C0}" type="presOf" srcId="{1032A8D2-A98D-42F2-945B-BFF8CCF50348}" destId="{FA9AC8E0-6D8A-467C-85A4-1C770A242712}" srcOrd="0" destOrd="0" presId="urn:microsoft.com/office/officeart/2005/8/layout/process1"/>
-    <dgm:cxn modelId="{1B8DF993-F199-42A7-8D08-74CF34BF8424}" type="presOf" srcId="{4139F7A5-CFDF-46C6-9757-9C8723AFCFB2}" destId="{7E5BC906-9033-4369-92B2-CBDE37252FD7}" srcOrd="0" destOrd="0" presId="urn:microsoft.com/office/officeart/2005/8/layout/process1"/>
-    <dgm:cxn modelId="{30732FFB-17F3-4DA8-84CF-2193F4A7CCB8}" type="presOf" srcId="{568600FC-F8F0-4240-A7C5-35839851D193}" destId="{2AFAFA4F-5E63-4570-BEC1-6D8373608A27}" srcOrd="0" destOrd="0" presId="urn:microsoft.com/office/officeart/2005/8/layout/process1"/>
-    <dgm:cxn modelId="{D6E08D97-E8C9-43E1-9472-A6338FDEC209}" type="presOf" srcId="{9D9E7F58-463C-4CB4-A958-CD9FC730A098}" destId="{3AF9F8E5-8E79-4842-8696-AC02161643F7}" srcOrd="1" destOrd="0" presId="urn:microsoft.com/office/officeart/2005/8/layout/process1"/>
-    <dgm:cxn modelId="{501C7F35-4B43-414A-83A3-6104F3ED6915}" type="presParOf" srcId="{E9279FF9-326F-4A4A-B2ED-1B600B808B5F}" destId="{FA9AC8E0-6D8A-467C-85A4-1C770A242712}" srcOrd="0" destOrd="0" presId="urn:microsoft.com/office/officeart/2005/8/layout/process1"/>
-    <dgm:cxn modelId="{C581EFC3-A88E-4927-AD7C-E6E82B490C18}" type="presParOf" srcId="{E9279FF9-326F-4A4A-B2ED-1B600B808B5F}" destId="{2C0327BC-4D9B-4C5F-9D6E-EE84034FC7CC}" srcOrd="1" destOrd="0" presId="urn:microsoft.com/office/officeart/2005/8/layout/process1"/>
-    <dgm:cxn modelId="{E537C1F9-10B0-4914-B1A1-0A630EDBDC13}" type="presParOf" srcId="{2C0327BC-4D9B-4C5F-9D6E-EE84034FC7CC}" destId="{321C2FF0-B18F-48D6-A641-8398F834E87F}" srcOrd="0" destOrd="0" presId="urn:microsoft.com/office/officeart/2005/8/layout/process1"/>
-    <dgm:cxn modelId="{7384960B-49FC-4C12-87F0-758061031A60}" type="presParOf" srcId="{E9279FF9-326F-4A4A-B2ED-1B600B808B5F}" destId="{0F382012-6AA3-4B33-943E-5F2E96F300E6}" srcOrd="2" destOrd="0" presId="urn:microsoft.com/office/officeart/2005/8/layout/process1"/>
-    <dgm:cxn modelId="{01B2DA00-8DD2-4767-BB58-BBC9BB47A6E5}" type="presParOf" srcId="{E9279FF9-326F-4A4A-B2ED-1B600B808B5F}" destId="{F49DBC4E-EB28-4E4C-9D5D-31F1A6804D2D}" srcOrd="3" destOrd="0" presId="urn:microsoft.com/office/officeart/2005/8/layout/process1"/>
-    <dgm:cxn modelId="{E1E603E3-4B86-4E42-9B0B-941EA6BB2EA2}" type="presParOf" srcId="{F49DBC4E-EB28-4E4C-9D5D-31F1A6804D2D}" destId="{3AF9F8E5-8E79-4842-8696-AC02161643F7}" srcOrd="0" destOrd="0" presId="urn:microsoft.com/office/officeart/2005/8/layout/process1"/>
-    <dgm:cxn modelId="{62B2DB61-207E-40B7-AAC3-ADFDF52C0922}" type="presParOf" srcId="{E9279FF9-326F-4A4A-B2ED-1B600B808B5F}" destId="{31BB5383-ED1A-471F-80B4-610D9BF8A0DD}" srcOrd="4" destOrd="0" presId="urn:microsoft.com/office/officeart/2005/8/layout/process1"/>
-    <dgm:cxn modelId="{E587FEA6-514C-42F1-BB13-5066B36AC6CC}" type="presParOf" srcId="{E9279FF9-326F-4A4A-B2ED-1B600B808B5F}" destId="{7E5BC906-9033-4369-92B2-CBDE37252FD7}" srcOrd="5" destOrd="0" presId="urn:microsoft.com/office/officeart/2005/8/layout/process1"/>
-    <dgm:cxn modelId="{F2C9B034-4F04-493C-B425-50CFE1519F7A}" type="presParOf" srcId="{7E5BC906-9033-4369-92B2-CBDE37252FD7}" destId="{5158111A-3F56-4779-A809-1CA1C268191A}" srcOrd="0" destOrd="0" presId="urn:microsoft.com/office/officeart/2005/8/layout/process1"/>
-    <dgm:cxn modelId="{B3136831-A18E-4B1E-AA47-0D17F161D068}" type="presParOf" srcId="{E9279FF9-326F-4A4A-B2ED-1B600B808B5F}" destId="{2AFAFA4F-5E63-4570-BEC1-6D8373608A27}" srcOrd="6" destOrd="0" presId="urn:microsoft.com/office/officeart/2005/8/layout/process1"/>
-    <dgm:cxn modelId="{9B53A16E-2545-4F9D-9DFA-C1EFE592F64B}" type="presParOf" srcId="{E9279FF9-326F-4A4A-B2ED-1B600B808B5F}" destId="{ADD322FA-82EB-40CA-A877-848B0383AB49}" srcOrd="7" destOrd="0" presId="urn:microsoft.com/office/officeart/2005/8/layout/process1"/>
-    <dgm:cxn modelId="{6B7DDA1E-CD06-4B39-8444-4644EB4883C6}" type="presParOf" srcId="{ADD322FA-82EB-40CA-A877-848B0383AB49}" destId="{5717344C-4E16-470F-986D-E439771097DF}" srcOrd="0" destOrd="0" presId="urn:microsoft.com/office/officeart/2005/8/layout/process1"/>
-    <dgm:cxn modelId="{38E07BCA-7723-451E-B92B-172899B111E4}" type="presParOf" srcId="{E9279FF9-326F-4A4A-B2ED-1B600B808B5F}" destId="{F6AA9954-3392-42F0-96EF-CDE3BBE33BB8}" srcOrd="8" destOrd="0" presId="urn:microsoft.com/office/officeart/2005/8/layout/process1"/>
+    <dgm:cxn modelId="{2C82B206-FFD8-4EEA-8C91-D75AC4E20A20}" type="presOf" srcId="{9D9E7F58-463C-4CB4-A958-CD9FC730A098}" destId="{3AF9F8E5-8E79-4842-8696-AC02161643F7}" srcOrd="1" destOrd="0" presId="urn:microsoft.com/office/officeart/2005/8/layout/process1"/>
+    <dgm:cxn modelId="{474A64D7-D501-4DB0-A863-D385E34017E5}" type="presOf" srcId="{D0B22926-5032-4C04-87D6-4B105AB0F4DD}" destId="{31BB5383-ED1A-471F-80B4-610D9BF8A0DD}" srcOrd="0" destOrd="0" presId="urn:microsoft.com/office/officeart/2005/8/layout/process1"/>
+    <dgm:cxn modelId="{73428E8D-0F0E-48EA-BA82-07251CD21F32}" type="presOf" srcId="{232470B8-0F7B-480D-9CE3-26023C517B34}" destId="{ADD322FA-82EB-40CA-A877-848B0383AB49}" srcOrd="0" destOrd="0" presId="urn:microsoft.com/office/officeart/2005/8/layout/process1"/>
+    <dgm:cxn modelId="{437ED6BB-612B-4AC2-A962-5B3A80B8E1E4}" type="presParOf" srcId="{E9279FF9-326F-4A4A-B2ED-1B600B808B5F}" destId="{FA9AC8E0-6D8A-467C-85A4-1C770A242712}" srcOrd="0" destOrd="0" presId="urn:microsoft.com/office/officeart/2005/8/layout/process1"/>
+    <dgm:cxn modelId="{43A0560F-5A7B-42D6-8EF5-DAC852875A5A}" type="presParOf" srcId="{E9279FF9-326F-4A4A-B2ED-1B600B808B5F}" destId="{2C0327BC-4D9B-4C5F-9D6E-EE84034FC7CC}" srcOrd="1" destOrd="0" presId="urn:microsoft.com/office/officeart/2005/8/layout/process1"/>
+    <dgm:cxn modelId="{20F13FD9-C9CC-4557-A5D5-07C8BF5ABC87}" type="presParOf" srcId="{2C0327BC-4D9B-4C5F-9D6E-EE84034FC7CC}" destId="{321C2FF0-B18F-48D6-A641-8398F834E87F}" srcOrd="0" destOrd="0" presId="urn:microsoft.com/office/officeart/2005/8/layout/process1"/>
+    <dgm:cxn modelId="{E6AFBB9F-92F6-4E22-AF0D-EEA717D7C9AD}" type="presParOf" srcId="{E9279FF9-326F-4A4A-B2ED-1B600B808B5F}" destId="{0F382012-6AA3-4B33-943E-5F2E96F300E6}" srcOrd="2" destOrd="0" presId="urn:microsoft.com/office/officeart/2005/8/layout/process1"/>
+    <dgm:cxn modelId="{509D389A-2582-49B6-A95C-951B329FF814}" type="presParOf" srcId="{E9279FF9-326F-4A4A-B2ED-1B600B808B5F}" destId="{F49DBC4E-EB28-4E4C-9D5D-31F1A6804D2D}" srcOrd="3" destOrd="0" presId="urn:microsoft.com/office/officeart/2005/8/layout/process1"/>
+    <dgm:cxn modelId="{3E3853AE-E013-45B3-B656-F88BA338185D}" type="presParOf" srcId="{F49DBC4E-EB28-4E4C-9D5D-31F1A6804D2D}" destId="{3AF9F8E5-8E79-4842-8696-AC02161643F7}" srcOrd="0" destOrd="0" presId="urn:microsoft.com/office/officeart/2005/8/layout/process1"/>
+    <dgm:cxn modelId="{88812EBB-E1DA-4BC9-875F-BE49B1D26D3C}" type="presParOf" srcId="{E9279FF9-326F-4A4A-B2ED-1B600B808B5F}" destId="{31BB5383-ED1A-471F-80B4-610D9BF8A0DD}" srcOrd="4" destOrd="0" presId="urn:microsoft.com/office/officeart/2005/8/layout/process1"/>
+    <dgm:cxn modelId="{CCB95B27-4F5B-4B2F-96DE-21F8408471DA}" type="presParOf" srcId="{E9279FF9-326F-4A4A-B2ED-1B600B808B5F}" destId="{7E5BC906-9033-4369-92B2-CBDE37252FD7}" srcOrd="5" destOrd="0" presId="urn:microsoft.com/office/officeart/2005/8/layout/process1"/>
+    <dgm:cxn modelId="{904C2F54-211C-415F-BE90-E0B66319319D}" type="presParOf" srcId="{7E5BC906-9033-4369-92B2-CBDE37252FD7}" destId="{5158111A-3F56-4779-A809-1CA1C268191A}" srcOrd="0" destOrd="0" presId="urn:microsoft.com/office/officeart/2005/8/layout/process1"/>
+    <dgm:cxn modelId="{0B37ACD5-E6AC-48F5-9493-C162F9B94363}" type="presParOf" srcId="{E9279FF9-326F-4A4A-B2ED-1B600B808B5F}" destId="{2AFAFA4F-5E63-4570-BEC1-6D8373608A27}" srcOrd="6" destOrd="0" presId="urn:microsoft.com/office/officeart/2005/8/layout/process1"/>
+    <dgm:cxn modelId="{A08BA35F-0379-4B8B-A884-81BA7A1FDF8E}" type="presParOf" srcId="{E9279FF9-326F-4A4A-B2ED-1B600B808B5F}" destId="{ADD322FA-82EB-40CA-A877-848B0383AB49}" srcOrd="7" destOrd="0" presId="urn:microsoft.com/office/officeart/2005/8/layout/process1"/>
+    <dgm:cxn modelId="{9A81A407-761C-401D-BDE6-0CEE0C08021B}" type="presParOf" srcId="{ADD322FA-82EB-40CA-A877-848B0383AB49}" destId="{5717344C-4E16-470F-986D-E439771097DF}" srcOrd="0" destOrd="0" presId="urn:microsoft.com/office/officeart/2005/8/layout/process1"/>
+    <dgm:cxn modelId="{072B267B-3A6A-4BE9-95A4-A65C205DAAEA}" type="presParOf" srcId="{E9279FF9-326F-4A4A-B2ED-1B600B808B5F}" destId="{F6AA9954-3392-42F0-96EF-CDE3BBE33BB8}" srcOrd="8" destOrd="0" presId="urn:microsoft.com/office/officeart/2005/8/layout/process1"/>
   </dgm:cxnLst>
   <dgm:bg/>
   <dgm:whole/>
@@ -13063,7 +15176,7 @@
 </file>
 
 <file path=customXml/itemProps2.xml><?xml version="1.0" encoding="utf-8"?>
-<ds:datastoreItem xmlns:ds="http://schemas.openxmlformats.org/officeDocument/2006/customXml" ds:itemID="{8CE7469F-6FCE-4187-8459-9896071D0696}">
+<ds:datastoreItem xmlns:ds="http://schemas.openxmlformats.org/officeDocument/2006/customXml" ds:itemID="{622EA795-4B07-44B9-858D-6CA24E298A80}">
   <ds:schemaRefs>
     <ds:schemaRef ds:uri="http://schemas.openxmlformats.org/officeDocument/2006/bibliography"/>
   </ds:schemaRefs>

</xml_diff>